<commit_message>
[ADD] Project file added
</commit_message>
<xml_diff>
--- a/final/Coursera_Capstone_Report.docx
+++ b/final/Coursera_Capstone_Report.docx
@@ -260,7 +260,7 @@
           <w:sz w:val="23"/>
           <w:szCs w:val="23"/>
         </w:rPr>
-        <w:t xml:space="preserve"> </w:t>
+        <w:t xml:space="preserve"> New York is brilliantly planned. If </w:t>
       </w:r>
       <w:r>
         <w:rPr>
@@ -269,7 +269,7 @@
           <w:sz w:val="23"/>
           <w:szCs w:val="23"/>
         </w:rPr>
-        <w:t xml:space="preserve">New York is brilliantly planned. If </w:t>
+        <w:t>anyone</w:t>
       </w:r>
       <w:r>
         <w:rPr>
@@ -278,7 +278,7 @@
           <w:sz w:val="23"/>
           <w:szCs w:val="23"/>
         </w:rPr>
-        <w:t>anyone</w:t>
+        <w:t xml:space="preserve"> in New York for a three-day weekend, get a hotel in Midtown Manhattan and nearly everything </w:t>
       </w:r>
       <w:r>
         <w:rPr>
@@ -287,7 +287,7 @@
           <w:sz w:val="23"/>
           <w:szCs w:val="23"/>
         </w:rPr>
-        <w:t xml:space="preserve"> in New York for a three-day weekend, get a hotel in Midtown Manhattan and nearly everything </w:t>
+        <w:t>able</w:t>
       </w:r>
       <w:r>
         <w:rPr>
@@ -296,17 +296,19 @@
           <w:sz w:val="23"/>
           <w:szCs w:val="23"/>
         </w:rPr>
-        <w:t>able</w:t>
-      </w:r>
-      <w:r>
+        <w:t xml:space="preserve"> to see and visit within walking distance. Toronto is much more sprawled out and need to use the subway lots. (3 of TO's biggest attractions: the CN Tower, the Royal Ontario Museum, the Ontario Science Centre and Casa Loma, are nowhere near each other).</w:t>
+      </w:r>
+    </w:p>
+    <w:p>
+      <w:pPr>
+        <w:jc w:val="both"/>
         <w:rPr>
           <w:rFonts w:ascii="Segoe UI" w:hAnsi="Segoe UI" w:cs="Segoe UI"/>
           <w:color w:val="333333"/>
           <w:sz w:val="23"/>
           <w:szCs w:val="23"/>
         </w:rPr>
-        <w:t xml:space="preserve"> to see and visit within walking distance. Toronto is much more sprawled out and need to use the subway lots. (3 of TO's biggest attractions: the CN Tower, the Royal Ontario Museum, the Ontario Science Centre and Casa Loma, are nowhere near each other)</w:t>
-      </w:r>
+      </w:pPr>
       <w:r>
         <w:rPr>
           <w:rFonts w:ascii="Segoe UI" w:hAnsi="Segoe UI" w:cs="Segoe UI"/>
@@ -314,125 +316,24 @@
           <w:sz w:val="23"/>
           <w:szCs w:val="23"/>
         </w:rPr>
-        <w:t>.</w:t>
-      </w:r>
-    </w:p>
-    <w:p>
-      <w:pPr>
-        <w:jc w:val="both"/>
+        <w:t>New York has AMAZING pizza and the best Italian restaurants in North America; Toronto has quite possibly the worst pizza on the planet.</w:t>
+      </w:r>
+      <w:r>
+        <w:rPr>
+          <w:rFonts w:ascii="Segoe UI" w:eastAsia="Times New Roman" w:hAnsi="Segoe UI" w:cs="Segoe UI"/>
+          <w:sz w:val="24"/>
+          <w:szCs w:val="24"/>
+        </w:rPr>
+        <w:t xml:space="preserve"> </w:t>
+      </w:r>
+      <w:r>
         <w:rPr>
           <w:rFonts w:ascii="Segoe UI" w:hAnsi="Segoe UI" w:cs="Segoe UI"/>
           <w:color w:val="333333"/>
           <w:sz w:val="23"/>
           <w:szCs w:val="23"/>
         </w:rPr>
-      </w:pPr>
-      <w:r>
-        <w:rPr>
-          <w:rFonts w:ascii="Segoe UI" w:hAnsi="Segoe UI" w:cs="Segoe UI"/>
-          <w:color w:val="333333"/>
-          <w:sz w:val="23"/>
-          <w:szCs w:val="23"/>
-        </w:rPr>
-        <w:t>New York has AMAZING pizza and the best Italian restaurants in North America; Toronto has quite possibly the worst pizza on the planet</w:t>
-      </w:r>
-      <w:r>
-        <w:rPr>
-          <w:rFonts w:ascii="Segoe UI" w:hAnsi="Segoe UI" w:cs="Segoe UI"/>
-          <w:color w:val="333333"/>
-          <w:sz w:val="23"/>
-          <w:szCs w:val="23"/>
-        </w:rPr>
-        <w:t>.</w:t>
-      </w:r>
-      <w:r>
-        <w:rPr>
-          <w:rFonts w:ascii="Segoe UI" w:eastAsia="Times New Roman" w:hAnsi="Segoe UI" w:cs="Segoe UI"/>
-          <w:sz w:val="24"/>
-          <w:szCs w:val="24"/>
-        </w:rPr>
-        <w:t xml:space="preserve"> </w:t>
-      </w:r>
-      <w:r>
-        <w:rPr>
-          <w:rFonts w:ascii="Segoe UI" w:hAnsi="Segoe UI" w:cs="Segoe UI"/>
-          <w:color w:val="333333"/>
-          <w:sz w:val="23"/>
-          <w:szCs w:val="23"/>
-        </w:rPr>
-        <w:t xml:space="preserve">With </w:t>
-      </w:r>
-      <w:r>
-        <w:rPr>
-          <w:rFonts w:ascii="Segoe UI" w:hAnsi="Segoe UI" w:cs="Segoe UI"/>
-          <w:color w:val="333333"/>
-          <w:sz w:val="23"/>
-          <w:szCs w:val="23"/>
-        </w:rPr>
-        <w:t>its</w:t>
-      </w:r>
-      <w:r>
-        <w:rPr>
-          <w:rFonts w:ascii="Segoe UI" w:hAnsi="Segoe UI" w:cs="Segoe UI"/>
-          <w:color w:val="333333"/>
-          <w:sz w:val="23"/>
-          <w:szCs w:val="23"/>
-        </w:rPr>
-        <w:t xml:space="preserve"> diverse </w:t>
-      </w:r>
-      <w:r>
-        <w:rPr>
-          <w:rFonts w:ascii="Segoe UI" w:hAnsi="Segoe UI" w:cs="Segoe UI"/>
-          <w:color w:val="333333"/>
-          <w:sz w:val="23"/>
-          <w:szCs w:val="23"/>
-        </w:rPr>
-        <w:t>culture,</w:t>
-      </w:r>
-      <w:r>
-        <w:rPr>
-          <w:rFonts w:ascii="Segoe UI" w:hAnsi="Segoe UI" w:cs="Segoe UI"/>
-          <w:color w:val="333333"/>
-          <w:sz w:val="23"/>
-          <w:szCs w:val="23"/>
-        </w:rPr>
-        <w:t xml:space="preserve"> comes diverse food items. There are many restaurants in New York City, each belonging to different categories like </w:t>
-      </w:r>
-      <w:r>
-        <w:rPr>
-          <w:rFonts w:ascii="Segoe UI" w:hAnsi="Segoe UI" w:cs="Segoe UI"/>
-          <w:color w:val="333333"/>
-          <w:sz w:val="23"/>
-          <w:szCs w:val="23"/>
-        </w:rPr>
-        <w:t>Italian, Chinese,</w:t>
-      </w:r>
-      <w:r>
-        <w:rPr>
-          <w:rFonts w:ascii="Segoe UI" w:hAnsi="Segoe UI" w:cs="Segoe UI"/>
-          <w:color w:val="333333"/>
-          <w:sz w:val="23"/>
-          <w:szCs w:val="23"/>
-        </w:rPr>
-        <w:t xml:space="preserve"> </w:t>
-      </w:r>
-      <w:r>
-        <w:rPr>
-          <w:rFonts w:ascii="Segoe UI" w:hAnsi="Segoe UI" w:cs="Segoe UI"/>
-          <w:color w:val="333333"/>
-          <w:sz w:val="23"/>
-          <w:szCs w:val="23"/>
-        </w:rPr>
-        <w:t>Indian,</w:t>
-      </w:r>
-      <w:r>
-        <w:rPr>
-          <w:rFonts w:ascii="Segoe UI" w:hAnsi="Segoe UI" w:cs="Segoe UI"/>
-          <w:color w:val="333333"/>
-          <w:sz w:val="23"/>
-          <w:szCs w:val="23"/>
-        </w:rPr>
-        <w:t xml:space="preserve"> French etc.</w:t>
+        <w:t>With its diverse culture, comes diverse food items. There are many restaurants in New York City, each belonging to different categories like Italian, Chinese, Indian, French etc.</w:t>
       </w:r>
     </w:p>
     <w:p>
@@ -525,17 +426,7 @@
           <w:szCs w:val="21"/>
           <w:shd w:val="clear" w:color="auto" w:fill="FFFFFF"/>
         </w:rPr>
-        <w:t>recommend</w:t>
-      </w:r>
-      <w:r>
-        <w:rPr>
-          <w:rFonts w:ascii="Segoe UI" w:hAnsi="Segoe UI" w:cs="Segoe UI"/>
-          <w:color w:val="1F1F1F"/>
-          <w:sz w:val="21"/>
-          <w:szCs w:val="21"/>
-          <w:shd w:val="clear" w:color="auto" w:fill="FFFFFF"/>
-        </w:rPr>
-        <w:t xml:space="preserve">ed </w:t>
+        <w:t xml:space="preserve">recommended </w:t>
       </w:r>
       <w:r>
         <w:rPr>
@@ -656,14 +547,7 @@
           <w:rFonts w:ascii="Segoe UI" w:hAnsi="Segoe UI" w:cs="Segoe UI"/>
           <w:color w:val="24292E"/>
         </w:rPr>
-        <w:t>Area wise target customer</w:t>
-      </w:r>
-      <w:r>
-        <w:rPr>
-          <w:rFonts w:ascii="Segoe UI" w:hAnsi="Segoe UI" w:cs="Segoe UI"/>
-          <w:color w:val="24292E"/>
-        </w:rPr>
-        <w:t>.</w:t>
+        <w:t>Area wise target customer.</w:t>
       </w:r>
     </w:p>
     <w:p>
@@ -684,14 +568,7 @@
           <w:rFonts w:ascii="Segoe UI" w:hAnsi="Segoe UI" w:cs="Segoe UI"/>
           <w:color w:val="24292E"/>
         </w:rPr>
-        <w:t>Customer wise food variant</w:t>
-      </w:r>
-      <w:r>
-        <w:rPr>
-          <w:rFonts w:ascii="Segoe UI" w:hAnsi="Segoe UI" w:cs="Segoe UI"/>
-          <w:color w:val="24292E"/>
-        </w:rPr>
-        <w:t>.</w:t>
+        <w:t>Customer wise food variant.</w:t>
       </w:r>
     </w:p>
     <w:p>
@@ -1012,16 +889,7 @@
           <w:sz w:val="24"/>
           <w:szCs w:val="24"/>
         </w:rPr>
-        <w:t>Coordinates:</w:t>
-      </w:r>
-      <w:r>
-        <w:rPr>
-          <w:rFonts w:ascii="Segoe UI" w:hAnsi="Segoe UI" w:cs="Segoe UI"/>
-          <w:color w:val="24292E"/>
-          <w:sz w:val="24"/>
-          <w:szCs w:val="24"/>
-        </w:rPr>
-        <w:t xml:space="preserve"> Latitude and Longitude</w:t>
+        <w:t>Coordinates: Latitude and Longitude</w:t>
       </w:r>
     </w:p>
     <w:p>
@@ -1363,25 +1231,7 @@
           <w:sz w:val="24"/>
           <w:szCs w:val="24"/>
         </w:rPr>
-        <w:t xml:space="preserve">Using FourSquare </w:t>
-      </w:r>
-      <w:r>
-        <w:rPr>
-          <w:rFonts w:ascii="Segoe UI" w:hAnsi="Segoe UI" w:cs="Segoe UI"/>
-          <w:color w:val="24292E"/>
-          <w:sz w:val="24"/>
-          <w:szCs w:val="24"/>
-        </w:rPr>
-        <w:t>API,</w:t>
-      </w:r>
-      <w:r>
-        <w:rPr>
-          <w:rFonts w:ascii="Segoe UI" w:hAnsi="Segoe UI" w:cs="Segoe UI"/>
-          <w:color w:val="24292E"/>
-          <w:sz w:val="24"/>
-          <w:szCs w:val="24"/>
-        </w:rPr>
-        <w:t xml:space="preserve"> we will find all venues for each neighborhood.</w:t>
+        <w:t>Using FourSquare API, we will find all venues for each neighborhood.</w:t>
       </w:r>
     </w:p>
     <w:p>
@@ -1454,16 +1304,7 @@
           <w:sz w:val="24"/>
           <w:szCs w:val="24"/>
         </w:rPr>
-        <w:t>estaurants</w:t>
-      </w:r>
-      <w:r>
-        <w:rPr>
-          <w:rFonts w:ascii="Segoe UI" w:hAnsi="Segoe UI" w:cs="Segoe UI"/>
-          <w:color w:val="24292E"/>
-          <w:sz w:val="24"/>
-          <w:szCs w:val="24"/>
-        </w:rPr>
-        <w:t>.</w:t>
+        <w:t>estaurants.</w:t>
       </w:r>
     </w:p>
     <w:p>
@@ -1591,16 +1432,7 @@
           <w:sz w:val="24"/>
           <w:szCs w:val="24"/>
         </w:rPr>
-        <w:t xml:space="preserve">Using rating for each </w:t>
-      </w:r>
-      <w:r>
-        <w:rPr>
-          <w:rFonts w:ascii="Segoe UI" w:hAnsi="Segoe UI" w:cs="Segoe UI"/>
-          <w:color w:val="24292E"/>
-          <w:sz w:val="24"/>
-          <w:szCs w:val="24"/>
-        </w:rPr>
-        <w:t>rest</w:t>
+        <w:t>Using rating for each rest</w:t>
       </w:r>
       <w:r>
         <w:rPr>
@@ -1636,16 +1468,7 @@
           <w:sz w:val="24"/>
           <w:szCs w:val="24"/>
         </w:rPr>
-        <w:t>nt</w:t>
-      </w:r>
-      <w:r>
-        <w:rPr>
-          <w:rFonts w:ascii="Segoe UI" w:hAnsi="Segoe UI" w:cs="Segoe UI"/>
-          <w:color w:val="24292E"/>
-          <w:sz w:val="24"/>
-          <w:szCs w:val="24"/>
-        </w:rPr>
-        <w:t>, we will sort that data.</w:t>
+        <w:t>nt, we will sort that data.</w:t>
       </w:r>
     </w:p>
     <w:p>
@@ -1768,25 +1591,7 @@
           <w:sz w:val="24"/>
           <w:szCs w:val="24"/>
         </w:rPr>
-        <w:t xml:space="preserve">What is best location in New York City for </w:t>
-      </w:r>
-      <w:r>
-        <w:rPr>
-          <w:rFonts w:ascii="Segoe UI" w:hAnsi="Segoe UI" w:cs="Segoe UI"/>
-          <w:color w:val="24292E"/>
-          <w:sz w:val="24"/>
-          <w:szCs w:val="24"/>
-        </w:rPr>
-        <w:t>restaurant business</w:t>
-      </w:r>
-      <w:r>
-        <w:rPr>
-          <w:rFonts w:ascii="Segoe UI" w:hAnsi="Segoe UI" w:cs="Segoe UI"/>
-          <w:color w:val="24292E"/>
-          <w:sz w:val="24"/>
-          <w:szCs w:val="24"/>
-        </w:rPr>
-        <w:t>?</w:t>
+        <w:t>What is best location in New York City for restaurant business?</w:t>
       </w:r>
     </w:p>
     <w:p>
@@ -1814,43 +1619,7 @@
           <w:sz w:val="24"/>
           <w:szCs w:val="24"/>
         </w:rPr>
-        <w:t xml:space="preserve">Which areas have potential </w:t>
-      </w:r>
-      <w:r>
-        <w:rPr>
-          <w:rFonts w:ascii="Segoe UI" w:hAnsi="Segoe UI" w:cs="Segoe UI"/>
-          <w:color w:val="24292E"/>
-          <w:sz w:val="24"/>
-          <w:szCs w:val="24"/>
-        </w:rPr>
-        <w:t>Restaurant</w:t>
-      </w:r>
-      <w:r>
-        <w:rPr>
-          <w:rFonts w:ascii="Segoe UI" w:hAnsi="Segoe UI" w:cs="Segoe UI"/>
-          <w:color w:val="24292E"/>
-          <w:sz w:val="24"/>
-          <w:szCs w:val="24"/>
-        </w:rPr>
-        <w:t xml:space="preserve"> </w:t>
-      </w:r>
-      <w:r>
-        <w:rPr>
-          <w:rFonts w:ascii="Segoe UI" w:hAnsi="Segoe UI" w:cs="Segoe UI"/>
-          <w:color w:val="24292E"/>
-          <w:sz w:val="24"/>
-          <w:szCs w:val="24"/>
-        </w:rPr>
-        <w:t>m</w:t>
-      </w:r>
-      <w:r>
-        <w:rPr>
-          <w:rFonts w:ascii="Segoe UI" w:hAnsi="Segoe UI" w:cs="Segoe UI"/>
-          <w:color w:val="24292E"/>
-          <w:sz w:val="24"/>
-          <w:szCs w:val="24"/>
-        </w:rPr>
-        <w:t>arket?</w:t>
+        <w:t>Which areas have potential Restaurant market?</w:t>
       </w:r>
     </w:p>
     <w:p>
@@ -1878,37 +1647,8 @@
           <w:sz w:val="24"/>
           <w:szCs w:val="24"/>
         </w:rPr>
-        <w:t xml:space="preserve">Which all areas lack </w:t>
-      </w:r>
-      <w:r>
-        <w:rPr>
-          <w:rFonts w:ascii="Segoe UI" w:hAnsi="Segoe UI" w:cs="Segoe UI"/>
-          <w:color w:val="24292E"/>
-          <w:sz w:val="24"/>
-          <w:szCs w:val="24"/>
-        </w:rPr>
-        <w:t>of</w:t>
-      </w:r>
-      <w:r>
-        <w:rPr>
-          <w:rFonts w:ascii="Segoe UI" w:hAnsi="Segoe UI" w:cs="Segoe UI"/>
-          <w:color w:val="24292E"/>
-          <w:sz w:val="24"/>
-          <w:szCs w:val="24"/>
-        </w:rPr>
-        <w:t xml:space="preserve"> </w:t>
-      </w:r>
-      <w:r>
-        <w:rPr>
-          <w:rFonts w:ascii="Segoe UI" w:hAnsi="Segoe UI" w:cs="Segoe UI"/>
-          <w:color w:val="24292E"/>
-          <w:sz w:val="24"/>
-          <w:szCs w:val="24"/>
-        </w:rPr>
-        <w:t>restaurants?</w:t>
-      </w:r>
-      <w:bookmarkStart w:id="0" w:name="_GoBack"/>
-      <w:bookmarkEnd w:id="0"/>
+        <w:t>Which all areas lack of restaurants?</w:t>
+      </w:r>
     </w:p>
     <w:p>
       <w:pPr>
@@ -1935,16 +1675,7 @@
           <w:sz w:val="24"/>
           <w:szCs w:val="24"/>
         </w:rPr>
-        <w:t>Which is the be</w:t>
-      </w:r>
-      <w:r>
-        <w:rPr>
-          <w:rFonts w:ascii="Segoe UI" w:hAnsi="Segoe UI" w:cs="Segoe UI"/>
-          <w:color w:val="24292E"/>
-          <w:sz w:val="24"/>
-          <w:szCs w:val="24"/>
-        </w:rPr>
-        <w:t>st place to setup the office?</w:t>
+        <w:t>Which is the best place to setup the office?</w:t>
       </w:r>
     </w:p>
     <w:p>
@@ -1973,6 +1704,40 @@
           <w:color w:val="24292E"/>
         </w:rPr>
       </w:pPr>
+    </w:p>
+    <w:p>
+      <w:pPr>
+        <w:jc w:val="both"/>
+        <w:rPr>
+          <w:rFonts w:ascii="Segoe UI" w:hAnsi="Segoe UI" w:cs="Segoe UI"/>
+          <w:b/>
+          <w:bCs/>
+          <w:color w:val="24292E"/>
+          <w:sz w:val="40"/>
+          <w:szCs w:val="40"/>
+          <w:u w:val="single"/>
+        </w:rPr>
+      </w:pPr>
+      <w:r>
+        <w:rPr>
+          <w:rFonts w:ascii="Segoe UI" w:hAnsi="Segoe UI" w:cs="Segoe UI"/>
+          <w:color w:val="24292E"/>
+        </w:rPr>
+        <w:lastRenderedPageBreak/>
+        <w:t xml:space="preserve"> </w:t>
+      </w:r>
+      <w:r>
+        <w:rPr>
+          <w:rFonts w:ascii="Segoe UI" w:hAnsi="Segoe UI" w:cs="Segoe UI"/>
+          <w:b/>
+          <w:bCs/>
+          <w:color w:val="24292E"/>
+          <w:sz w:val="40"/>
+          <w:szCs w:val="40"/>
+          <w:u w:val="single"/>
+        </w:rPr>
+        <w:t>METHODOLOGY</w:t>
+      </w:r>
     </w:p>
     <w:p>
       <w:pPr>
@@ -1986,14 +1751,8 @@
           <w:u w:val="single"/>
         </w:rPr>
       </w:pPr>
-      <w:r>
-        <w:rPr>
-          <w:rFonts w:ascii="Segoe UI" w:hAnsi="Segoe UI" w:cs="Segoe UI"/>
-          <w:color w:val="24292E"/>
-        </w:rPr>
-        <w:lastRenderedPageBreak/>
-        <w:t xml:space="preserve"> </w:t>
-      </w:r>
+      <w:bookmarkStart w:id="0" w:name="_GoBack"/>
+      <w:bookmarkEnd w:id="0"/>
     </w:p>
     <w:sectPr>
       <w:headerReference w:type="default" r:id="rId11"/>
@@ -3913,7 +3672,7 @@
 </file>
 
 <file path=customXml/itemProps1.xml><?xml version="1.0" encoding="utf-8"?>
-<ds:datastoreItem xmlns:ds="http://schemas.openxmlformats.org/officeDocument/2006/customXml" ds:itemID="{EDD5C4E5-2AE6-4126-B741-ADA84187F69C}">
+<ds:datastoreItem xmlns:ds="http://schemas.openxmlformats.org/officeDocument/2006/customXml" ds:itemID="{7B4AED0B-A595-43BF-8851-6F2CF0BA8DB4}">
   <ds:schemaRefs>
     <ds:schemaRef ds:uri="http://schemas.openxmlformats.org/officeDocument/2006/bibliography"/>
   </ds:schemaRefs>

</xml_diff>

<commit_message>
[IMP] Final report updated
</commit_message>
<xml_diff>
--- a/final/Coursera_Capstone_Report.docx
+++ b/final/Coursera_Capstone_Report.docx
@@ -8,7 +8,6 @@
         <w:autoSpaceDN w:val="0"/>
         <w:adjustRightInd w:val="0"/>
         <w:spacing w:after="0" w:line="240" w:lineRule="auto"/>
-        <w:jc w:val="both"/>
         <w:rPr>
           <w:rFonts w:ascii="Segoe UI" w:hAnsi="Segoe UI" w:cs="Segoe UI"/>
           <w:b/>
@@ -36,7 +35,6 @@
         <w:autoSpaceDN w:val="0"/>
         <w:adjustRightInd w:val="0"/>
         <w:spacing w:after="0" w:line="240" w:lineRule="auto"/>
-        <w:jc w:val="both"/>
         <w:rPr>
           <w:rFonts w:ascii="Segoe UI" w:hAnsi="Segoe UI" w:cs="Segoe UI"/>
           <w:b/>
@@ -60,7 +58,6 @@
     </w:p>
     <w:p>
       <w:pPr>
-        <w:jc w:val="both"/>
         <w:rPr>
           <w:rFonts w:ascii="Segoe UI" w:hAnsi="Segoe UI" w:cs="Segoe UI"/>
           <w:b/>
@@ -84,7 +81,6 @@
     </w:p>
     <w:p>
       <w:pPr>
-        <w:jc w:val="both"/>
         <w:rPr>
           <w:rFonts w:ascii="Segoe UI" w:hAnsi="Segoe UI" w:cs="Segoe UI"/>
           <w:b/>
@@ -112,7 +108,6 @@
         <w:autoSpaceDN w:val="0"/>
         <w:adjustRightInd w:val="0"/>
         <w:spacing w:after="0" w:line="240" w:lineRule="auto"/>
-        <w:jc w:val="both"/>
         <w:rPr>
           <w:rFonts w:ascii="Segoe UI" w:hAnsi="Segoe UI" w:cs="Segoe UI"/>
           <w:color w:val="24292E"/>
@@ -132,7 +127,6 @@
     </w:p>
     <w:p>
       <w:pPr>
-        <w:jc w:val="both"/>
         <w:rPr>
           <w:rFonts w:ascii="Segoe UI" w:hAnsi="Segoe UI" w:cs="Segoe UI"/>
           <w:color w:val="24292E"/>
@@ -152,7 +146,6 @@
     </w:p>
     <w:p>
       <w:pPr>
-        <w:jc w:val="both"/>
         <w:rPr>
           <w:rFonts w:ascii="Segoe UI" w:hAnsi="Segoe UI" w:cs="Segoe UI"/>
           <w:b/>
@@ -180,7 +173,6 @@
         <w:autoSpaceDN w:val="0"/>
         <w:adjustRightInd w:val="0"/>
         <w:spacing w:after="0" w:line="240" w:lineRule="auto"/>
-        <w:jc w:val="both"/>
         <w:rPr>
           <w:rFonts w:ascii="Segoe UI" w:hAnsi="Segoe UI" w:cs="Segoe UI"/>
           <w:color w:val="333333"/>
@@ -227,7 +219,6 @@
     </w:p>
     <w:p>
       <w:pPr>
-        <w:jc w:val="both"/>
         <w:rPr>
           <w:rFonts w:ascii="Segoe UI" w:hAnsi="Segoe UI" w:cs="Segoe UI"/>
           <w:color w:val="333333"/>
@@ -301,7 +292,6 @@
     </w:p>
     <w:p>
       <w:pPr>
-        <w:jc w:val="both"/>
         <w:rPr>
           <w:rFonts w:ascii="Segoe UI" w:hAnsi="Segoe UI" w:cs="Segoe UI"/>
           <w:color w:val="333333"/>
@@ -338,7 +328,6 @@
     </w:p>
     <w:p>
       <w:pPr>
-        <w:jc w:val="both"/>
         <w:rPr>
           <w:rFonts w:ascii="Segoe UI" w:hAnsi="Segoe UI" w:cs="Segoe UI"/>
           <w:color w:val="333333"/>
@@ -353,70 +342,7 @@
           <w:sz w:val="23"/>
           <w:szCs w:val="23"/>
         </w:rPr>
-        <w:t>So,</w:t>
-      </w:r>
-      <w:r>
-        <w:rPr>
-          <w:rFonts w:ascii="Segoe UI" w:hAnsi="Segoe UI" w:cs="Segoe UI"/>
-          <w:color w:val="333333"/>
-          <w:sz w:val="23"/>
-          <w:szCs w:val="23"/>
-        </w:rPr>
-        <w:t xml:space="preserve"> as part of this </w:t>
-      </w:r>
-      <w:r>
-        <w:rPr>
-          <w:rFonts w:ascii="Segoe UI" w:hAnsi="Segoe UI" w:cs="Segoe UI"/>
-          <w:color w:val="333333"/>
-          <w:sz w:val="23"/>
-          <w:szCs w:val="23"/>
-        </w:rPr>
-        <w:t>project,</w:t>
-      </w:r>
-      <w:r>
-        <w:rPr>
-          <w:rFonts w:ascii="Segoe UI" w:hAnsi="Segoe UI" w:cs="Segoe UI"/>
-          <w:color w:val="333333"/>
-          <w:sz w:val="23"/>
-          <w:szCs w:val="23"/>
-        </w:rPr>
-        <w:t xml:space="preserve"> </w:t>
-      </w:r>
-      <w:r>
-        <w:rPr>
-          <w:rFonts w:ascii="Segoe UI" w:hAnsi="Segoe UI" w:cs="Segoe UI"/>
-          <w:color w:val="333333"/>
-          <w:sz w:val="23"/>
-          <w:szCs w:val="23"/>
-        </w:rPr>
-        <w:t>I</w:t>
-      </w:r>
-      <w:r>
-        <w:rPr>
-          <w:rFonts w:ascii="Segoe UI" w:hAnsi="Segoe UI" w:cs="Segoe UI"/>
-          <w:color w:val="333333"/>
-          <w:sz w:val="23"/>
-          <w:szCs w:val="23"/>
-        </w:rPr>
-        <w:t xml:space="preserve"> will list and </w:t>
-      </w:r>
-      <w:r>
-        <w:rPr>
-          <w:rFonts w:ascii="Segoe UI" w:hAnsi="Segoe UI" w:cs="Segoe UI"/>
-          <w:color w:val="333333"/>
-          <w:sz w:val="23"/>
-          <w:szCs w:val="23"/>
-        </w:rPr>
-        <w:t>visualize</w:t>
-      </w:r>
-      <w:r>
-        <w:rPr>
-          <w:rFonts w:ascii="Segoe UI" w:hAnsi="Segoe UI" w:cs="Segoe UI"/>
-          <w:color w:val="333333"/>
-          <w:sz w:val="23"/>
-          <w:szCs w:val="23"/>
-        </w:rPr>
-        <w:t xml:space="preserve"> all </w:t>
+        <w:t xml:space="preserve">So, as part of this project, I will list and visualize all </w:t>
       </w:r>
       <w:r>
         <w:rPr>
@@ -435,7 +361,7 @@
           <w:sz w:val="23"/>
           <w:szCs w:val="23"/>
         </w:rPr>
-        <w:t>place</w:t>
+        <w:t xml:space="preserve">place of New York City where someone can open restaurant and perfect location to </w:t>
       </w:r>
       <w:r>
         <w:rPr>
@@ -444,7 +370,7 @@
           <w:sz w:val="23"/>
           <w:szCs w:val="23"/>
         </w:rPr>
-        <w:t xml:space="preserve"> of New York City </w:t>
+        <w:t>setup</w:t>
       </w:r>
       <w:r>
         <w:rPr>
@@ -453,30 +379,11 @@
           <w:sz w:val="23"/>
           <w:szCs w:val="23"/>
         </w:rPr>
-        <w:t xml:space="preserve">where someone can open restaurant and perfect location to </w:t>
-      </w:r>
-      <w:r>
-        <w:rPr>
-          <w:rFonts w:ascii="Segoe UI" w:hAnsi="Segoe UI" w:cs="Segoe UI"/>
-          <w:color w:val="333333"/>
-          <w:sz w:val="23"/>
-          <w:szCs w:val="23"/>
-        </w:rPr>
-        <w:t>setup</w:t>
-      </w:r>
-      <w:r>
-        <w:rPr>
-          <w:rFonts w:ascii="Segoe UI" w:hAnsi="Segoe UI" w:cs="Segoe UI"/>
-          <w:color w:val="333333"/>
-          <w:sz w:val="23"/>
-          <w:szCs w:val="23"/>
-        </w:rPr>
         <w:t xml:space="preserve"> the office.</w:t>
       </w:r>
     </w:p>
     <w:p>
       <w:pPr>
-        <w:jc w:val="both"/>
         <w:rPr>
           <w:rFonts w:ascii="Segoe UI" w:hAnsi="Segoe UI" w:cs="Segoe UI"/>
           <w:color w:val="333333"/>
@@ -501,7 +408,6 @@
           <w:ilvl w:val="0"/>
           <w:numId w:val="5"/>
         </w:numPr>
-        <w:jc w:val="both"/>
         <w:rPr>
           <w:rFonts w:ascii="Segoe UI" w:hAnsi="Segoe UI" w:cs="Segoe UI"/>
           <w:color w:val="24292E"/>
@@ -536,7 +442,6 @@
           <w:ilvl w:val="0"/>
           <w:numId w:val="5"/>
         </w:numPr>
-        <w:jc w:val="both"/>
         <w:rPr>
           <w:rFonts w:ascii="Segoe UI" w:hAnsi="Segoe UI" w:cs="Segoe UI"/>
           <w:color w:val="24292E"/>
@@ -557,7 +462,6 @@
           <w:ilvl w:val="0"/>
           <w:numId w:val="5"/>
         </w:numPr>
-        <w:jc w:val="both"/>
         <w:rPr>
           <w:rFonts w:ascii="Segoe UI" w:hAnsi="Segoe UI" w:cs="Segoe UI"/>
           <w:color w:val="24292E"/>
@@ -578,7 +482,6 @@
           <w:ilvl w:val="0"/>
           <w:numId w:val="5"/>
         </w:numPr>
-        <w:jc w:val="both"/>
         <w:rPr>
           <w:rFonts w:ascii="Segoe UI" w:hAnsi="Segoe UI" w:cs="Segoe UI"/>
           <w:color w:val="24292E"/>
@@ -595,16 +498,14 @@
     <w:p>
       <w:pPr>
         <w:pStyle w:val="ListParagraph"/>
-        <w:jc w:val="both"/>
-        <w:rPr>
-          <w:rFonts w:ascii="Segoe UI" w:hAnsi="Segoe UI" w:cs="Segoe UI"/>
-          <w:color w:val="24292E"/>
-        </w:rPr>
-      </w:pPr>
-    </w:p>
-    <w:p>
-      <w:pPr>
-        <w:jc w:val="both"/>
+        <w:rPr>
+          <w:rFonts w:ascii="Segoe UI" w:hAnsi="Segoe UI" w:cs="Segoe UI"/>
+          <w:color w:val="24292E"/>
+        </w:rPr>
+      </w:pPr>
+    </w:p>
+    <w:p>
+      <w:pPr>
         <w:rPr>
           <w:rFonts w:ascii="Segoe UI" w:hAnsi="Segoe UI" w:cs="Segoe UI"/>
           <w:sz w:val="40"/>
@@ -622,23 +523,11 @@
           <w:u w:val="single"/>
         </w:rPr>
         <w:lastRenderedPageBreak/>
-        <w:t>DATA ACQUISITION</w:t>
-      </w:r>
-      <w:r>
-        <w:rPr>
-          <w:rFonts w:ascii="Segoe UI" w:hAnsi="Segoe UI" w:cs="Segoe UI"/>
-          <w:b/>
-          <w:bCs/>
-          <w:sz w:val="40"/>
-          <w:szCs w:val="40"/>
-          <w:u w:val="single"/>
-        </w:rPr>
-        <w:t>:</w:t>
-      </w:r>
-    </w:p>
-    <w:p>
-      <w:pPr>
-        <w:jc w:val="both"/>
+        <w:t>DATA ACQUISITION:</w:t>
+      </w:r>
+    </w:p>
+    <w:p>
+      <w:pPr>
         <w:rPr>
           <w:rFonts w:ascii="Segoe UI" w:hAnsi="Segoe UI" w:cs="Segoe UI"/>
         </w:rPr>
@@ -668,19 +557,7 @@
         <w:rPr>
           <w:rFonts w:ascii="Segoe UI" w:hAnsi="Segoe UI" w:cs="Segoe UI"/>
         </w:rPr>
-        <w:t xml:space="preserve"> Then will e</w:t>
-      </w:r>
-      <w:r>
-        <w:rPr>
-          <w:rFonts w:ascii="Segoe UI" w:hAnsi="Segoe UI" w:cs="Segoe UI"/>
-        </w:rPr>
-        <w:t>xplore Neighborhoods in New York City</w:t>
-      </w:r>
-      <w:r>
-        <w:rPr>
-          <w:rFonts w:ascii="Segoe UI" w:hAnsi="Segoe UI" w:cs="Segoe UI"/>
-        </w:rPr>
-        <w:t xml:space="preserve"> and analyze each </w:t>
+        <w:t xml:space="preserve"> Then will explore Neighborhoods in New York City and analyze each </w:t>
       </w:r>
       <w:r>
         <w:rPr>
@@ -721,16 +598,7 @@
           <w:sz w:val="24"/>
           <w:szCs w:val="24"/>
         </w:rPr>
-        <w:t xml:space="preserve"> </w:t>
-      </w:r>
-      <w:r>
-        <w:rPr>
-          <w:rFonts w:ascii="Segoe UI" w:hAnsi="Segoe UI" w:cs="Segoe UI"/>
-          <w:color w:val="24292E"/>
-          <w:sz w:val="24"/>
-          <w:szCs w:val="24"/>
-        </w:rPr>
-        <w:t xml:space="preserve">(FourSquare website: </w:t>
+        <w:t xml:space="preserve"> (FourSquare website: </w:t>
       </w:r>
       <w:r>
         <w:rPr>
@@ -754,13 +622,7 @@
         <w:rPr>
           <w:rFonts w:ascii="Segoe UI" w:hAnsi="Segoe UI" w:cs="Segoe UI"/>
         </w:rPr>
-        <w:t xml:space="preserve"> to explore neighborhoods in selected </w:t>
-      </w:r>
-      <w:r>
-        <w:rPr>
-          <w:rFonts w:ascii="Segoe UI" w:hAnsi="Segoe UI" w:cs="Segoe UI"/>
-        </w:rPr>
-        <w:t xml:space="preserve">area. </w:t>
+        <w:t xml:space="preserve"> to explore neighborhoods in selected area. </w:t>
       </w:r>
       <w:r>
         <w:rPr>
@@ -967,34 +829,7 @@
           <w:sz w:val="24"/>
           <w:szCs w:val="24"/>
         </w:rPr>
-        <w:t xml:space="preserve">I will use </w:t>
-      </w:r>
-      <w:r>
-        <w:rPr>
-          <w:rFonts w:ascii="Segoe UI" w:hAnsi="Segoe UI" w:cs="Segoe UI"/>
-          <w:color w:val="24292E"/>
-          <w:sz w:val="24"/>
-          <w:szCs w:val="24"/>
-        </w:rPr>
-        <w:t>GeoSpace data</w:t>
-      </w:r>
-      <w:r>
-        <w:rPr>
-          <w:rFonts w:ascii="Segoe UI" w:hAnsi="Segoe UI" w:cs="Segoe UI"/>
-          <w:color w:val="24292E"/>
-          <w:sz w:val="24"/>
-          <w:szCs w:val="24"/>
-        </w:rPr>
-        <w:t xml:space="preserve"> from</w:t>
-      </w:r>
-      <w:r>
-        <w:rPr>
-          <w:rFonts w:ascii="Segoe UI" w:hAnsi="Segoe UI" w:cs="Segoe UI"/>
-          <w:color w:val="24292E"/>
-          <w:sz w:val="24"/>
-          <w:szCs w:val="24"/>
-        </w:rPr>
-        <w:t xml:space="preserve"> </w:t>
+        <w:t xml:space="preserve">I will use GeoSpace data from </w:t>
       </w:r>
       <w:hyperlink r:id="rId9" w:history="1">
         <w:r>
@@ -1014,34 +849,7 @@
           <w:sz w:val="24"/>
           <w:szCs w:val="24"/>
         </w:rPr>
-        <w:t xml:space="preserve"> to get </w:t>
-      </w:r>
-      <w:r>
-        <w:rPr>
-          <w:rFonts w:ascii="Segoe UI" w:hAnsi="Segoe UI" w:cs="Segoe UI"/>
-          <w:color w:val="24292E"/>
-          <w:sz w:val="24"/>
-          <w:szCs w:val="24"/>
-        </w:rPr>
-        <w:t xml:space="preserve">New </w:t>
-      </w:r>
-      <w:r>
-        <w:rPr>
-          <w:rFonts w:ascii="Segoe UI" w:hAnsi="Segoe UI" w:cs="Segoe UI"/>
-          <w:color w:val="24292E"/>
-          <w:sz w:val="24"/>
-          <w:szCs w:val="24"/>
-        </w:rPr>
-        <w:t>Y</w:t>
-      </w:r>
-      <w:r>
-        <w:rPr>
-          <w:rFonts w:ascii="Segoe UI" w:hAnsi="Segoe UI" w:cs="Segoe UI"/>
-          <w:color w:val="24292E"/>
-          <w:sz w:val="24"/>
-          <w:szCs w:val="24"/>
-        </w:rPr>
-        <w:t>ork Borough boundaries that will help us visualize choropleth map.</w:t>
+        <w:t xml:space="preserve"> to get New York Borough boundaries that will help us visualize choropleth map.</w:t>
       </w:r>
     </w:p>
     <w:p>
@@ -1084,19 +892,7 @@
           <w:szCs w:val="40"/>
           <w:u w:val="single"/>
         </w:rPr>
-        <w:t>Approach</w:t>
-      </w:r>
-      <w:r>
-        <w:rPr>
-          <w:rFonts w:ascii="Segoe UI" w:hAnsi="Segoe UI" w:cs="Segoe UI"/>
-          <w:b/>
-          <w:bCs/>
-          <w:color w:val="24292E"/>
-          <w:sz w:val="40"/>
-          <w:szCs w:val="40"/>
-          <w:u w:val="single"/>
-        </w:rPr>
-        <w:t>:</w:t>
+        <w:t>Approach:</w:t>
       </w:r>
     </w:p>
     <w:p>
@@ -1138,61 +934,7 @@
           <w:sz w:val="24"/>
           <w:szCs w:val="24"/>
         </w:rPr>
-        <w:t xml:space="preserve">Collect the </w:t>
-      </w:r>
-      <w:r>
-        <w:rPr>
-          <w:rFonts w:ascii="Segoe UI" w:hAnsi="Segoe UI" w:cs="Segoe UI"/>
-          <w:color w:val="24292E"/>
-          <w:sz w:val="24"/>
-          <w:szCs w:val="24"/>
-        </w:rPr>
-        <w:t>N</w:t>
-      </w:r>
-      <w:r>
-        <w:rPr>
-          <w:rFonts w:ascii="Segoe UI" w:hAnsi="Segoe UI" w:cs="Segoe UI"/>
-          <w:color w:val="24292E"/>
-          <w:sz w:val="24"/>
-          <w:szCs w:val="24"/>
-        </w:rPr>
-        <w:t xml:space="preserve">ew </w:t>
-      </w:r>
-      <w:r>
-        <w:rPr>
-          <w:rFonts w:ascii="Segoe UI" w:hAnsi="Segoe UI" w:cs="Segoe UI"/>
-          <w:color w:val="24292E"/>
-          <w:sz w:val="24"/>
-          <w:szCs w:val="24"/>
-        </w:rPr>
-        <w:t>Y</w:t>
-      </w:r>
-      <w:r>
-        <w:rPr>
-          <w:rFonts w:ascii="Segoe UI" w:hAnsi="Segoe UI" w:cs="Segoe UI"/>
-          <w:color w:val="24292E"/>
-          <w:sz w:val="24"/>
-          <w:szCs w:val="24"/>
-        </w:rPr>
-        <w:t xml:space="preserve">ork </w:t>
-      </w:r>
-      <w:r>
-        <w:rPr>
-          <w:rFonts w:ascii="Segoe UI" w:hAnsi="Segoe UI" w:cs="Segoe UI"/>
-          <w:color w:val="24292E"/>
-          <w:sz w:val="24"/>
-          <w:szCs w:val="24"/>
-        </w:rPr>
-        <w:t>C</w:t>
-      </w:r>
-      <w:r>
-        <w:rPr>
-          <w:rFonts w:ascii="Segoe UI" w:hAnsi="Segoe UI" w:cs="Segoe UI"/>
-          <w:color w:val="24292E"/>
-          <w:sz w:val="24"/>
-          <w:szCs w:val="24"/>
-        </w:rPr>
-        <w:t xml:space="preserve">ity data from </w:t>
+        <w:t xml:space="preserve">Collect the New York City data from </w:t>
       </w:r>
       <w:hyperlink r:id="rId10" w:history="1">
         <w:r>
@@ -1259,52 +1001,7 @@
           <w:sz w:val="24"/>
           <w:szCs w:val="24"/>
         </w:rPr>
-        <w:t>Find</w:t>
-      </w:r>
-      <w:r>
-        <w:rPr>
-          <w:rFonts w:ascii="Segoe UI" w:hAnsi="Segoe UI" w:cs="Segoe UI"/>
-          <w:color w:val="24292E"/>
-          <w:sz w:val="24"/>
-          <w:szCs w:val="24"/>
-        </w:rPr>
-        <w:t xml:space="preserve"> out all venues </w:t>
-      </w:r>
-      <w:r>
-        <w:rPr>
-          <w:rFonts w:ascii="Segoe UI" w:hAnsi="Segoe UI" w:cs="Segoe UI"/>
-          <w:color w:val="24292E"/>
-          <w:sz w:val="24"/>
-          <w:szCs w:val="24"/>
-        </w:rPr>
-        <w:t>for</w:t>
-      </w:r>
-      <w:r>
-        <w:rPr>
-          <w:rFonts w:ascii="Segoe UI" w:hAnsi="Segoe UI" w:cs="Segoe UI"/>
-          <w:color w:val="24292E"/>
-          <w:sz w:val="24"/>
-          <w:szCs w:val="24"/>
-        </w:rPr>
-        <w:t xml:space="preserve"> </w:t>
-      </w:r>
-      <w:r>
-        <w:rPr>
-          <w:rFonts w:ascii="Segoe UI" w:hAnsi="Segoe UI" w:cs="Segoe UI"/>
-          <w:color w:val="24292E"/>
-          <w:sz w:val="24"/>
-          <w:szCs w:val="24"/>
-        </w:rPr>
-        <w:t>r</w:t>
-      </w:r>
-      <w:r>
-        <w:rPr>
-          <w:rFonts w:ascii="Segoe UI" w:hAnsi="Segoe UI" w:cs="Segoe UI"/>
-          <w:color w:val="24292E"/>
-          <w:sz w:val="24"/>
-          <w:szCs w:val="24"/>
-        </w:rPr>
-        <w:t>estaurants.</w:t>
+        <w:t>Find out all venues for restaurants.</w:t>
       </w:r>
     </w:p>
     <w:p>
@@ -1332,79 +1029,7 @@
           <w:sz w:val="24"/>
           <w:szCs w:val="24"/>
         </w:rPr>
-        <w:t>Find rating, tips and like count</w:t>
-      </w:r>
-      <w:r>
-        <w:rPr>
-          <w:rFonts w:ascii="Segoe UI" w:hAnsi="Segoe UI" w:cs="Segoe UI"/>
-          <w:color w:val="24292E"/>
-          <w:sz w:val="24"/>
-          <w:szCs w:val="24"/>
-        </w:rPr>
-        <w:t xml:space="preserve"> and preferable place for</w:t>
-      </w:r>
-      <w:r>
-        <w:rPr>
-          <w:rFonts w:ascii="Segoe UI" w:hAnsi="Segoe UI" w:cs="Segoe UI"/>
-          <w:color w:val="24292E"/>
-          <w:sz w:val="24"/>
-          <w:szCs w:val="24"/>
-        </w:rPr>
-        <w:t xml:space="preserve"> </w:t>
-      </w:r>
-      <w:r>
-        <w:rPr>
-          <w:rFonts w:ascii="Segoe UI" w:hAnsi="Segoe UI" w:cs="Segoe UI"/>
-          <w:color w:val="24292E"/>
-          <w:sz w:val="24"/>
-          <w:szCs w:val="24"/>
-        </w:rPr>
-        <w:t>r</w:t>
-      </w:r>
-      <w:r>
-        <w:rPr>
-          <w:rFonts w:ascii="Segoe UI" w:hAnsi="Segoe UI" w:cs="Segoe UI"/>
-          <w:color w:val="24292E"/>
-          <w:sz w:val="24"/>
-          <w:szCs w:val="24"/>
-        </w:rPr>
-        <w:t>est</w:t>
-      </w:r>
-      <w:r>
-        <w:rPr>
-          <w:rFonts w:ascii="Segoe UI" w:hAnsi="Segoe UI" w:cs="Segoe UI"/>
-          <w:color w:val="24292E"/>
-          <w:sz w:val="24"/>
-          <w:szCs w:val="24"/>
-        </w:rPr>
-        <w:t>a</w:t>
-      </w:r>
-      <w:r>
-        <w:rPr>
-          <w:rFonts w:ascii="Segoe UI" w:hAnsi="Segoe UI" w:cs="Segoe UI"/>
-          <w:color w:val="24292E"/>
-          <w:sz w:val="24"/>
-          <w:szCs w:val="24"/>
-        </w:rPr>
-        <w:t>ur</w:t>
-      </w:r>
-      <w:r>
-        <w:rPr>
-          <w:rFonts w:ascii="Segoe UI" w:hAnsi="Segoe UI" w:cs="Segoe UI"/>
-          <w:color w:val="24292E"/>
-          <w:sz w:val="24"/>
-          <w:szCs w:val="24"/>
-        </w:rPr>
-        <w:t>a</w:t>
-      </w:r>
-      <w:r>
-        <w:rPr>
-          <w:rFonts w:ascii="Segoe UI" w:hAnsi="Segoe UI" w:cs="Segoe UI"/>
-          <w:color w:val="24292E"/>
-          <w:sz w:val="24"/>
-          <w:szCs w:val="24"/>
-        </w:rPr>
-        <w:t>nts using FourSquare API.</w:t>
+        <w:t>Find rating, tips and like count and preferable place for restaurants using FourSquare API.</w:t>
       </w:r>
     </w:p>
     <w:p>
@@ -1432,43 +1057,7 @@
           <w:sz w:val="24"/>
           <w:szCs w:val="24"/>
         </w:rPr>
-        <w:t>Using rating for each rest</w:t>
-      </w:r>
-      <w:r>
-        <w:rPr>
-          <w:rFonts w:ascii="Segoe UI" w:hAnsi="Segoe UI" w:cs="Segoe UI"/>
-          <w:color w:val="24292E"/>
-          <w:sz w:val="24"/>
-          <w:szCs w:val="24"/>
-        </w:rPr>
-        <w:t>a</w:t>
-      </w:r>
-      <w:r>
-        <w:rPr>
-          <w:rFonts w:ascii="Segoe UI" w:hAnsi="Segoe UI" w:cs="Segoe UI"/>
-          <w:color w:val="24292E"/>
-          <w:sz w:val="24"/>
-          <w:szCs w:val="24"/>
-        </w:rPr>
-        <w:t>ur</w:t>
-      </w:r>
-      <w:r>
-        <w:rPr>
-          <w:rFonts w:ascii="Segoe UI" w:hAnsi="Segoe UI" w:cs="Segoe UI"/>
-          <w:color w:val="24292E"/>
-          <w:sz w:val="24"/>
-          <w:szCs w:val="24"/>
-        </w:rPr>
-        <w:t>a</w:t>
-      </w:r>
-      <w:r>
-        <w:rPr>
-          <w:rFonts w:ascii="Segoe UI" w:hAnsi="Segoe UI" w:cs="Segoe UI"/>
-          <w:color w:val="24292E"/>
-          <w:sz w:val="24"/>
-          <w:szCs w:val="24"/>
-        </w:rPr>
-        <w:t>nt, we will sort that data.</w:t>
+        <w:t>Using rating for each restaurant, we will sort that data.</w:t>
       </w:r>
     </w:p>
     <w:p>
@@ -1525,31 +1114,7 @@
           <w:szCs w:val="40"/>
           <w:u w:val="single"/>
         </w:rPr>
-        <w:t xml:space="preserve">Questions </w:t>
-      </w:r>
-      <w:r>
-        <w:rPr>
-          <w:rFonts w:ascii="Segoe UI" w:hAnsi="Segoe UI" w:cs="Segoe UI"/>
-          <w:b/>
-          <w:bCs/>
-          <w:color w:val="24292E"/>
-          <w:sz w:val="40"/>
-          <w:szCs w:val="40"/>
-          <w:u w:val="single"/>
-        </w:rPr>
-        <w:t>based on</w:t>
-      </w:r>
-      <w:r>
-        <w:rPr>
-          <w:rFonts w:ascii="Segoe UI" w:hAnsi="Segoe UI" w:cs="Segoe UI"/>
-          <w:b/>
-          <w:bCs/>
-          <w:color w:val="24292E"/>
-          <w:sz w:val="40"/>
-          <w:szCs w:val="40"/>
-          <w:u w:val="single"/>
-        </w:rPr>
-        <w:t xml:space="preserve"> datasets</w:t>
+        <w:t>Questions based on datasets</w:t>
       </w:r>
     </w:p>
     <w:p>
@@ -1680,34 +1245,30 @@
     </w:p>
     <w:p>
       <w:pPr>
-        <w:jc w:val="both"/>
-        <w:rPr>
-          <w:rFonts w:ascii="Segoe UI" w:hAnsi="Segoe UI" w:cs="Segoe UI"/>
-          <w:color w:val="24292E"/>
-        </w:rPr>
-      </w:pPr>
-    </w:p>
-    <w:p>
-      <w:pPr>
-        <w:jc w:val="both"/>
-        <w:rPr>
-          <w:rFonts w:ascii="Segoe UI" w:hAnsi="Segoe UI" w:cs="Segoe UI"/>
-          <w:color w:val="24292E"/>
-        </w:rPr>
-      </w:pPr>
-    </w:p>
-    <w:p>
-      <w:pPr>
-        <w:jc w:val="both"/>
-        <w:rPr>
-          <w:rFonts w:ascii="Segoe UI" w:hAnsi="Segoe UI" w:cs="Segoe UI"/>
-          <w:color w:val="24292E"/>
-        </w:rPr>
-      </w:pPr>
-    </w:p>
-    <w:p>
-      <w:pPr>
-        <w:jc w:val="both"/>
+        <w:rPr>
+          <w:rFonts w:ascii="Segoe UI" w:hAnsi="Segoe UI" w:cs="Segoe UI"/>
+          <w:color w:val="24292E"/>
+        </w:rPr>
+      </w:pPr>
+    </w:p>
+    <w:p>
+      <w:pPr>
+        <w:rPr>
+          <w:rFonts w:ascii="Segoe UI" w:hAnsi="Segoe UI" w:cs="Segoe UI"/>
+          <w:color w:val="24292E"/>
+        </w:rPr>
+      </w:pPr>
+    </w:p>
+    <w:p>
+      <w:pPr>
+        <w:rPr>
+          <w:rFonts w:ascii="Segoe UI" w:hAnsi="Segoe UI" w:cs="Segoe UI"/>
+          <w:color w:val="24292E"/>
+        </w:rPr>
+      </w:pPr>
+    </w:p>
+    <w:p>
+      <w:pPr>
         <w:rPr>
           <w:rFonts w:ascii="Segoe UI" w:hAnsi="Segoe UI" w:cs="Segoe UI"/>
           <w:b/>
@@ -1741,22 +1302,1156 @@
     </w:p>
     <w:p>
       <w:pPr>
-        <w:jc w:val="both"/>
         <w:rPr>
           <w:rFonts w:ascii="Segoe UI" w:hAnsi="Segoe UI" w:cs="Segoe UI"/>
           <w:b/>
           <w:bCs/>
-          <w:sz w:val="40"/>
-          <w:szCs w:val="40"/>
-          <w:u w:val="single"/>
+          <w:color w:val="24292E"/>
+          <w:sz w:val="26"/>
+          <w:szCs w:val="26"/>
+        </w:rPr>
+      </w:pPr>
+      <w:r>
+        <w:rPr>
+          <w:rFonts w:ascii="Segoe UI" w:hAnsi="Segoe UI" w:cs="Segoe UI"/>
+          <w:b/>
+          <w:bCs/>
+          <w:color w:val="24292E"/>
+          <w:sz w:val="26"/>
+          <w:szCs w:val="26"/>
+        </w:rPr>
+        <w:t>Restaurant Venue Recommendation</w:t>
+      </w:r>
+      <w:r>
+        <w:rPr>
+          <w:rFonts w:ascii="Segoe UI" w:hAnsi="Segoe UI" w:cs="Segoe UI"/>
+          <w:b/>
+          <w:bCs/>
+          <w:color w:val="24292E"/>
+          <w:sz w:val="26"/>
+          <w:szCs w:val="26"/>
+        </w:rPr>
+        <w:t>:</w:t>
+      </w:r>
+    </w:p>
+    <w:p>
+      <w:pPr>
+        <w:autoSpaceDE w:val="0"/>
+        <w:autoSpaceDN w:val="0"/>
+        <w:adjustRightInd w:val="0"/>
+        <w:spacing w:after="0" w:line="240" w:lineRule="auto"/>
+        <w:rPr>
+          <w:rFonts w:ascii="Segoe UI" w:hAnsi="Segoe UI" w:cs="Segoe UI"/>
+          <w:color w:val="24292E"/>
+          <w:sz w:val="24"/>
+          <w:szCs w:val="24"/>
+        </w:rPr>
+      </w:pPr>
+      <w:r>
+        <w:rPr>
+          <w:rFonts w:ascii="Segoe UI" w:hAnsi="Segoe UI" w:cs="Segoe UI"/>
+          <w:color w:val="24292E"/>
+          <w:sz w:val="24"/>
+          <w:szCs w:val="24"/>
+        </w:rPr>
+        <w:t xml:space="preserve">The source data contains </w:t>
+      </w:r>
+      <w:r>
+        <w:rPr>
+          <w:rFonts w:ascii="Segoe UI" w:hAnsi="Segoe UI" w:cs="Segoe UI"/>
+          <w:color w:val="24292E"/>
+          <w:sz w:val="24"/>
+          <w:szCs w:val="24"/>
+        </w:rPr>
+        <w:t>recommended neighborhood in New York City.</w:t>
+      </w:r>
+      <w:r>
+        <w:rPr>
+          <w:rFonts w:ascii="Segoe UI" w:hAnsi="Segoe UI" w:cs="Segoe UI"/>
+          <w:color w:val="24292E"/>
+          <w:sz w:val="24"/>
+          <w:szCs w:val="24"/>
+        </w:rPr>
+        <w:t xml:space="preserve"> I will retrieve the most </w:t>
+      </w:r>
+      <w:r>
+        <w:rPr>
+          <w:rFonts w:ascii="Segoe UI" w:hAnsi="Segoe UI" w:cs="Segoe UI"/>
+          <w:color w:val="24292E"/>
+          <w:sz w:val="24"/>
+          <w:szCs w:val="24"/>
+        </w:rPr>
+        <w:t>recommended neighborhood</w:t>
+      </w:r>
+      <w:r>
+        <w:rPr>
+          <w:rFonts w:ascii="Segoe UI" w:hAnsi="Segoe UI" w:cs="Segoe UI"/>
+          <w:color w:val="24292E"/>
+          <w:sz w:val="24"/>
+          <w:szCs w:val="24"/>
+        </w:rPr>
+        <w:t xml:space="preserve"> from New York City dataset with some parameter like populated area. </w:t>
+      </w:r>
+      <w:r>
+        <w:rPr>
+          <w:rFonts w:ascii="Segoe UI" w:hAnsi="Segoe UI" w:cs="Segoe UI"/>
+          <w:color w:val="24292E"/>
+          <w:sz w:val="24"/>
+          <w:szCs w:val="24"/>
+        </w:rPr>
+        <w:t>For this</w:t>
+      </w:r>
+      <w:r>
+        <w:rPr>
+          <w:rFonts w:ascii="Segoe UI" w:hAnsi="Segoe UI" w:cs="Segoe UI"/>
+          <w:color w:val="24292E"/>
+          <w:sz w:val="24"/>
+          <w:szCs w:val="24"/>
+        </w:rPr>
+        <w:t xml:space="preserve"> </w:t>
+      </w:r>
+      <w:r>
+        <w:rPr>
+          <w:rFonts w:ascii="Segoe UI" w:hAnsi="Segoe UI" w:cs="Segoe UI"/>
+          <w:color w:val="24292E"/>
+          <w:sz w:val="24"/>
+          <w:szCs w:val="24"/>
+        </w:rPr>
+        <w:t xml:space="preserve">demonstration, I will simplify the analysis by using </w:t>
+      </w:r>
+      <w:r>
+        <w:rPr>
+          <w:rFonts w:ascii="Segoe UI" w:hAnsi="Segoe UI" w:cs="Segoe UI"/>
+          <w:color w:val="24292E"/>
+          <w:sz w:val="24"/>
+          <w:szCs w:val="24"/>
+        </w:rPr>
+        <w:t>conditional function</w:t>
+      </w:r>
+      <w:r>
+        <w:rPr>
+          <w:rFonts w:ascii="Segoe UI" w:hAnsi="Segoe UI" w:cs="Segoe UI"/>
+          <w:color w:val="24292E"/>
+          <w:sz w:val="24"/>
+          <w:szCs w:val="24"/>
+        </w:rPr>
+        <w:t>.</w:t>
+      </w:r>
+    </w:p>
+    <w:p>
+      <w:pPr>
+        <w:autoSpaceDE w:val="0"/>
+        <w:autoSpaceDN w:val="0"/>
+        <w:adjustRightInd w:val="0"/>
+        <w:spacing w:after="0" w:line="240" w:lineRule="auto"/>
+        <w:rPr>
+          <w:rFonts w:ascii="Segoe UI" w:hAnsi="Segoe UI" w:cs="Segoe UI"/>
+          <w:color w:val="24292E"/>
+          <w:sz w:val="24"/>
+          <w:szCs w:val="24"/>
+        </w:rPr>
+      </w:pPr>
+    </w:p>
+    <w:p>
+      <w:pPr>
+        <w:autoSpaceDE w:val="0"/>
+        <w:autoSpaceDN w:val="0"/>
+        <w:adjustRightInd w:val="0"/>
+        <w:spacing w:after="0" w:line="240" w:lineRule="auto"/>
+        <w:rPr>
+          <w:rFonts w:ascii="Segoe UI" w:hAnsi="Segoe UI" w:cs="Segoe UI"/>
+          <w:b/>
+          <w:bCs/>
+          <w:color w:val="24292E"/>
+          <w:sz w:val="24"/>
+          <w:szCs w:val="24"/>
+        </w:rPr>
+      </w:pPr>
+      <w:r>
+        <w:rPr>
+          <w:rFonts w:ascii="Segoe UI" w:hAnsi="Segoe UI" w:cs="Segoe UI"/>
+          <w:b/>
+          <w:bCs/>
+          <w:color w:val="24292E"/>
+          <w:sz w:val="24"/>
+          <w:szCs w:val="24"/>
+        </w:rPr>
+        <w:t xml:space="preserve">Data </w:t>
+      </w:r>
+      <w:r>
+        <w:rPr>
+          <w:rFonts w:ascii="Segoe UI" w:hAnsi="Segoe UI" w:cs="Segoe UI"/>
+          <w:b/>
+          <w:bCs/>
+          <w:color w:val="24292E"/>
+          <w:sz w:val="24"/>
+          <w:szCs w:val="24"/>
+        </w:rPr>
+        <w:t>download</w:t>
+      </w:r>
+      <w:r>
+        <w:rPr>
+          <w:rFonts w:ascii="Segoe UI" w:hAnsi="Segoe UI" w:cs="Segoe UI"/>
+          <w:b/>
+          <w:bCs/>
+          <w:color w:val="24292E"/>
+          <w:sz w:val="24"/>
+          <w:szCs w:val="24"/>
+        </w:rPr>
+        <w:t xml:space="preserve"> and </w:t>
+      </w:r>
+      <w:r>
+        <w:rPr>
+          <w:rFonts w:ascii="Segoe UI" w:hAnsi="Segoe UI" w:cs="Segoe UI"/>
+          <w:b/>
+          <w:bCs/>
+          <w:color w:val="24292E"/>
+          <w:sz w:val="24"/>
+          <w:szCs w:val="24"/>
+        </w:rPr>
+        <w:t>convert:</w:t>
+      </w:r>
+      <w:r>
+        <w:rPr>
+          <w:rFonts w:ascii="Segoe UI" w:hAnsi="Segoe UI" w:cs="Segoe UI"/>
+          <w:b/>
+          <w:bCs/>
+          <w:color w:val="24292E"/>
+          <w:sz w:val="24"/>
+          <w:szCs w:val="24"/>
+        </w:rPr>
+        <w:t xml:space="preserve"> </w:t>
+      </w:r>
+    </w:p>
+    <w:p>
+      <w:pPr>
+        <w:autoSpaceDE w:val="0"/>
+        <w:autoSpaceDN w:val="0"/>
+        <w:adjustRightInd w:val="0"/>
+        <w:spacing w:after="0" w:line="240" w:lineRule="auto"/>
+        <w:rPr>
+          <w:rFonts w:ascii="Segoe UI" w:hAnsi="Segoe UI" w:cs="Segoe UI"/>
+          <w:color w:val="24292E"/>
+          <w:sz w:val="24"/>
+          <w:szCs w:val="24"/>
+        </w:rPr>
+      </w:pPr>
+      <w:r>
+        <w:rPr>
+          <w:rFonts w:ascii="Segoe UI" w:hAnsi="Segoe UI" w:cs="Segoe UI"/>
+          <w:color w:val="24292E"/>
+          <w:sz w:val="24"/>
+          <w:szCs w:val="24"/>
+        </w:rPr>
+        <w:t>Data collect</w:t>
+      </w:r>
+      <w:r>
+        <w:rPr>
+          <w:rFonts w:ascii="Segoe UI" w:hAnsi="Segoe UI" w:cs="Segoe UI"/>
+          <w:color w:val="24292E"/>
+          <w:sz w:val="24"/>
+          <w:szCs w:val="24"/>
+        </w:rPr>
+        <w:t xml:space="preserve"> </w:t>
+      </w:r>
+      <w:r>
+        <w:rPr>
+          <w:rFonts w:ascii="Segoe UI" w:hAnsi="Segoe UI" w:cs="Segoe UI"/>
+          <w:color w:val="24292E"/>
+          <w:sz w:val="24"/>
+          <w:szCs w:val="24"/>
+        </w:rPr>
+        <w:t>from</w:t>
+      </w:r>
+      <w:r>
+        <w:rPr>
+          <w:rFonts w:ascii="Segoe UI" w:hAnsi="Segoe UI" w:cs="Segoe UI"/>
+          <w:color w:val="000000"/>
+          <w:sz w:val="21"/>
+          <w:szCs w:val="21"/>
+          <w:shd w:val="clear" w:color="auto" w:fill="FFFFFF"/>
+        </w:rPr>
+        <w:t> </w:t>
+      </w:r>
+      <w:r>
+        <w:rPr>
+          <w:rFonts w:ascii="Segoe UI" w:hAnsi="Segoe UI" w:cs="Segoe UI"/>
+          <w:color w:val="000000"/>
+          <w:sz w:val="21"/>
+          <w:szCs w:val="21"/>
+          <w:shd w:val="clear" w:color="auto" w:fill="FFFFFF"/>
+        </w:rPr>
+        <w:t xml:space="preserve"> </w:t>
+      </w:r>
+      <w:hyperlink r:id="rId11" w:history="1">
+        <w:r>
+          <w:rPr>
+            <w:rStyle w:val="Hyperlink"/>
+            <w:rFonts w:ascii="Segoe UI" w:hAnsi="Segoe UI" w:cs="Segoe UI"/>
+            <w:sz w:val="21"/>
+            <w:szCs w:val="21"/>
+            <w:shd w:val="clear" w:color="auto" w:fill="FFFFFF"/>
+          </w:rPr>
+          <w:t>https://geo.nyu.edu/catalog/nyu_2451_34572</w:t>
+        </w:r>
+      </w:hyperlink>
+      <w:r>
+        <w:rPr>
+          <w:rFonts w:ascii="Segoe UI" w:hAnsi="Segoe UI" w:cs="Segoe UI"/>
+          <w:color w:val="000000"/>
+          <w:sz w:val="21"/>
+          <w:szCs w:val="21"/>
+          <w:shd w:val="clear" w:color="auto" w:fill="FFFFFF"/>
+        </w:rPr>
+        <w:t xml:space="preserve">. </w:t>
+      </w:r>
+      <w:r>
+        <w:rPr>
+          <w:rFonts w:ascii="Segoe UI" w:hAnsi="Segoe UI" w:cs="Segoe UI"/>
+          <w:color w:val="000000"/>
+          <w:sz w:val="24"/>
+          <w:szCs w:val="24"/>
+          <w:shd w:val="clear" w:color="auto" w:fill="FFFFFF"/>
+        </w:rPr>
+        <w:t xml:space="preserve">I downloaded the files and open as jason </w:t>
+      </w:r>
+      <w:r>
+        <w:rPr>
+          <w:rFonts w:ascii="Segoe UI" w:hAnsi="Segoe UI" w:cs="Segoe UI"/>
+          <w:color w:val="000000"/>
+          <w:sz w:val="24"/>
+          <w:szCs w:val="24"/>
+          <w:shd w:val="clear" w:color="auto" w:fill="FFFFFF"/>
+        </w:rPr>
+        <w:t>format</w:t>
+      </w:r>
+      <w:r>
+        <w:rPr>
+          <w:rFonts w:ascii="Segoe UI" w:hAnsi="Segoe UI" w:cs="Segoe UI"/>
+          <w:color w:val="000000"/>
+          <w:sz w:val="24"/>
+          <w:szCs w:val="24"/>
+          <w:shd w:val="clear" w:color="auto" w:fill="FFFFFF"/>
+        </w:rPr>
+        <w:t>.</w:t>
+      </w:r>
+      <w:r>
+        <w:rPr>
+          <w:rFonts w:ascii="Segoe UI" w:hAnsi="Segoe UI" w:cs="Segoe UI"/>
+          <w:color w:val="24292E"/>
+          <w:sz w:val="24"/>
+          <w:szCs w:val="24"/>
+        </w:rPr>
+        <w:t xml:space="preserve"> </w:t>
+      </w:r>
+      <w:r>
+        <w:rPr>
+          <w:rFonts w:ascii="Segoe UI" w:hAnsi="Segoe UI" w:cs="Segoe UI"/>
+          <w:color w:val="24292E"/>
+          <w:sz w:val="24"/>
+          <w:szCs w:val="24"/>
+        </w:rPr>
+        <w:t>The retrieved</w:t>
+      </w:r>
+      <w:r>
+        <w:rPr>
+          <w:rFonts w:ascii="Segoe UI" w:hAnsi="Segoe UI" w:cs="Segoe UI"/>
+          <w:color w:val="24292E"/>
+          <w:sz w:val="24"/>
+          <w:szCs w:val="24"/>
+        </w:rPr>
+        <w:t xml:space="preserve"> dataset </w:t>
+      </w:r>
+      <w:r>
+        <w:rPr>
+          <w:rFonts w:ascii="Segoe UI" w:hAnsi="Segoe UI" w:cs="Segoe UI"/>
+          <w:color w:val="24292E"/>
+          <w:sz w:val="24"/>
+          <w:szCs w:val="24"/>
+        </w:rPr>
+        <w:t>contains</w:t>
+      </w:r>
+      <w:r>
+        <w:rPr>
+          <w:rFonts w:ascii="Segoe UI" w:hAnsi="Segoe UI" w:cs="Segoe UI"/>
+          <w:color w:val="24292E"/>
+          <w:sz w:val="24"/>
+          <w:szCs w:val="24"/>
+        </w:rPr>
+        <w:t xml:space="preserve"> </w:t>
+      </w:r>
+      <w:r>
+        <w:rPr>
+          <w:rFonts w:ascii="Segoe UI" w:hAnsi="Segoe UI" w:cs="Segoe UI"/>
+          <w:color w:val="24292E"/>
+          <w:sz w:val="24"/>
+          <w:szCs w:val="24"/>
+        </w:rPr>
+        <w:t>j</w:t>
+      </w:r>
+      <w:r>
+        <w:rPr>
+          <w:rFonts w:ascii="Segoe UI" w:hAnsi="Segoe UI" w:cs="Segoe UI"/>
+          <w:color w:val="24292E"/>
+          <w:sz w:val="24"/>
+          <w:szCs w:val="24"/>
+        </w:rPr>
+        <w:t xml:space="preserve">ason data. I will convert it in pandas dataframe. </w:t>
+      </w:r>
+    </w:p>
+    <w:p>
+      <w:pPr>
+        <w:autoSpaceDE w:val="0"/>
+        <w:autoSpaceDN w:val="0"/>
+        <w:adjustRightInd w:val="0"/>
+        <w:spacing w:after="0" w:line="240" w:lineRule="auto"/>
+        <w:rPr>
+          <w:rFonts w:ascii="Segoe UI" w:hAnsi="Segoe UI" w:cs="Segoe UI"/>
+          <w:sz w:val="24"/>
+          <w:szCs w:val="24"/>
+        </w:rPr>
+      </w:pPr>
+      <w:r>
+        <w:rPr>
+          <w:rFonts w:ascii="Segoe UI" w:hAnsi="Segoe UI" w:cs="Segoe UI"/>
+          <w:color w:val="24292E"/>
+          <w:sz w:val="24"/>
+          <w:szCs w:val="24"/>
+        </w:rPr>
+        <w:t>By the following code I just explore the dataset</w:t>
+      </w:r>
+      <w:r>
+        <w:rPr>
+          <w:rFonts w:ascii="Segoe UI" w:hAnsi="Segoe UI" w:cs="Segoe UI"/>
+          <w:color w:val="24292E"/>
+          <w:sz w:val="24"/>
+          <w:szCs w:val="24"/>
+        </w:rPr>
+        <w:t xml:space="preserve">. Then </w:t>
+      </w:r>
+      <w:r>
+        <w:rPr>
+          <w:rFonts w:ascii="Segoe UI" w:hAnsi="Segoe UI" w:cs="Segoe UI"/>
+          <w:sz w:val="24"/>
+          <w:szCs w:val="24"/>
+        </w:rPr>
+        <w:t>Define the data with the</w:t>
+      </w:r>
+      <w:r>
+        <w:rPr>
+          <w:rFonts w:ascii="Segoe UI" w:hAnsi="Segoe UI" w:cs="Segoe UI"/>
+          <w:sz w:val="24"/>
+          <w:szCs w:val="24"/>
+        </w:rPr>
+        <w:t xml:space="preserve"> </w:t>
+      </w:r>
+      <w:r>
+        <w:rPr>
+          <w:rFonts w:ascii="Segoe UI" w:hAnsi="Segoe UI" w:cs="Segoe UI"/>
+          <w:sz w:val="24"/>
+          <w:szCs w:val="24"/>
+        </w:rPr>
+        <w:t>‘</w:t>
+      </w:r>
+      <w:r>
+        <w:rPr>
+          <w:rFonts w:ascii="Segoe UI" w:hAnsi="Segoe UI" w:cs="Segoe UI"/>
+          <w:sz w:val="24"/>
+          <w:szCs w:val="24"/>
+        </w:rPr>
+        <w:t>features</w:t>
+      </w:r>
+      <w:r>
+        <w:rPr>
+          <w:rFonts w:ascii="Segoe UI" w:hAnsi="Segoe UI" w:cs="Segoe UI"/>
+          <w:sz w:val="24"/>
+          <w:szCs w:val="24"/>
+        </w:rPr>
+        <w:t>’</w:t>
+      </w:r>
+      <w:r>
+        <w:rPr>
+          <w:rFonts w:ascii="Segoe UI" w:hAnsi="Segoe UI" w:cs="Segoe UI"/>
+          <w:sz w:val="24"/>
+          <w:szCs w:val="24"/>
+        </w:rPr>
+        <w:t>.</w:t>
+      </w:r>
+    </w:p>
+    <w:p>
+      <w:pPr>
+        <w:autoSpaceDE w:val="0"/>
+        <w:autoSpaceDN w:val="0"/>
+        <w:adjustRightInd w:val="0"/>
+        <w:spacing w:after="0" w:line="240" w:lineRule="auto"/>
+        <w:rPr>
+          <w:rFonts w:ascii="Segoe UI" w:hAnsi="Segoe UI" w:cs="Segoe UI"/>
+          <w:color w:val="24292E"/>
+          <w:sz w:val="24"/>
+          <w:szCs w:val="24"/>
+        </w:rPr>
+      </w:pPr>
+      <w:r>
+        <w:rPr>
+          <w:rFonts w:ascii="Segoe UI" w:hAnsi="Segoe UI" w:cs="Segoe UI"/>
+          <w:noProof/>
+          <w:color w:val="24292E"/>
+          <w:sz w:val="24"/>
+          <w:szCs w:val="24"/>
+        </w:rPr>
+        <w:drawing>
+          <wp:inline distT="0" distB="0" distL="0" distR="0" wp14:anchorId="56F89F49" wp14:editId="591D892C">
+            <wp:extent cx="6524625" cy="600075"/>
+            <wp:effectExtent l="0" t="0" r="9525" b="9525"/>
+            <wp:docPr id="1" name="Picture 1"/>
+            <wp:cNvGraphicFramePr>
+              <a:graphicFrameLocks xmlns:a="http://schemas.openxmlformats.org/drawingml/2006/main" noChangeAspect="1"/>
+            </wp:cNvGraphicFramePr>
+            <a:graphic xmlns:a="http://schemas.openxmlformats.org/drawingml/2006/main">
+              <a:graphicData uri="http://schemas.openxmlformats.org/drawingml/2006/picture">
+                <pic:pic xmlns:pic="http://schemas.openxmlformats.org/drawingml/2006/picture">
+                  <pic:nvPicPr>
+                    <pic:cNvPr id="1" name="f2.PNG"/>
+                    <pic:cNvPicPr/>
+                  </pic:nvPicPr>
+                  <pic:blipFill>
+                    <a:blip r:embed="rId12">
+                      <a:extLst>
+                        <a:ext uri="{28A0092B-C50C-407E-A947-70E740481C1C}">
+                          <a14:useLocalDpi xmlns:a14="http://schemas.microsoft.com/office/drawing/2010/main" val="0"/>
+                        </a:ext>
+                      </a:extLst>
+                    </a:blip>
+                    <a:stretch>
+                      <a:fillRect/>
+                    </a:stretch>
+                  </pic:blipFill>
+                  <pic:spPr>
+                    <a:xfrm>
+                      <a:off x="0" y="0"/>
+                      <a:ext cx="6524625" cy="600075"/>
+                    </a:xfrm>
+                    <a:prstGeom prst="rect">
+                      <a:avLst/>
+                    </a:prstGeom>
+                  </pic:spPr>
+                </pic:pic>
+              </a:graphicData>
+            </a:graphic>
+          </wp:inline>
+        </w:drawing>
+      </w:r>
+    </w:p>
+    <w:p>
+      <w:pPr>
+        <w:autoSpaceDE w:val="0"/>
+        <w:autoSpaceDN w:val="0"/>
+        <w:adjustRightInd w:val="0"/>
+        <w:spacing w:after="0" w:line="240" w:lineRule="auto"/>
+        <w:rPr>
+          <w:rFonts w:ascii="Segoe UI" w:hAnsi="Segoe UI" w:cs="Segoe UI"/>
+          <w:color w:val="24292E"/>
+          <w:sz w:val="24"/>
+          <w:szCs w:val="24"/>
+        </w:rPr>
+      </w:pPr>
+    </w:p>
+    <w:p>
+      <w:pPr>
+        <w:autoSpaceDE w:val="0"/>
+        <w:autoSpaceDN w:val="0"/>
+        <w:adjustRightInd w:val="0"/>
+        <w:spacing w:after="0" w:line="240" w:lineRule="auto"/>
+        <w:rPr>
+          <w:rFonts w:ascii="Segoe UI" w:hAnsi="Segoe UI" w:cs="Segoe UI"/>
+          <w:sz w:val="24"/>
+          <w:szCs w:val="24"/>
+        </w:rPr>
+      </w:pPr>
+      <w:r>
+        <w:rPr>
+          <w:rFonts w:ascii="Segoe UI" w:hAnsi="Segoe UI" w:cs="Segoe UI"/>
+          <w:noProof/>
+          <w:sz w:val="24"/>
+          <w:szCs w:val="24"/>
+        </w:rPr>
+        <w:drawing>
+          <wp:inline distT="0" distB="0" distL="0" distR="0" wp14:anchorId="61EA16A4" wp14:editId="324C971B">
+            <wp:extent cx="6534150" cy="2343399"/>
+            <wp:effectExtent l="0" t="0" r="0" b="0"/>
+            <wp:docPr id="2" name="Picture 2"/>
+            <wp:cNvGraphicFramePr>
+              <a:graphicFrameLocks xmlns:a="http://schemas.openxmlformats.org/drawingml/2006/main" noChangeAspect="1"/>
+            </wp:cNvGraphicFramePr>
+            <a:graphic xmlns:a="http://schemas.openxmlformats.org/drawingml/2006/main">
+              <a:graphicData uri="http://schemas.openxmlformats.org/drawingml/2006/picture">
+                <pic:pic xmlns:pic="http://schemas.openxmlformats.org/drawingml/2006/picture">
+                  <pic:nvPicPr>
+                    <pic:cNvPr id="2" name="f3.PNG"/>
+                    <pic:cNvPicPr/>
+                  </pic:nvPicPr>
+                  <pic:blipFill>
+                    <a:blip r:embed="rId13">
+                      <a:extLst>
+                        <a:ext uri="{28A0092B-C50C-407E-A947-70E740481C1C}">
+                          <a14:useLocalDpi xmlns:a14="http://schemas.microsoft.com/office/drawing/2010/main" val="0"/>
+                        </a:ext>
+                      </a:extLst>
+                    </a:blip>
+                    <a:stretch>
+                      <a:fillRect/>
+                    </a:stretch>
+                  </pic:blipFill>
+                  <pic:spPr>
+                    <a:xfrm>
+                      <a:off x="0" y="0"/>
+                      <a:ext cx="6541138" cy="2345905"/>
+                    </a:xfrm>
+                    <a:prstGeom prst="rect">
+                      <a:avLst/>
+                    </a:prstGeom>
+                  </pic:spPr>
+                </pic:pic>
+              </a:graphicData>
+            </a:graphic>
+          </wp:inline>
+        </w:drawing>
+      </w:r>
+    </w:p>
+    <w:p>
+      <w:pPr>
+        <w:autoSpaceDE w:val="0"/>
+        <w:autoSpaceDN w:val="0"/>
+        <w:adjustRightInd w:val="0"/>
+        <w:spacing w:after="0" w:line="240" w:lineRule="auto"/>
+        <w:rPr>
+          <w:rFonts w:ascii="Segoe UI" w:hAnsi="Segoe UI" w:cs="Segoe UI"/>
+          <w:sz w:val="24"/>
+          <w:szCs w:val="24"/>
+        </w:rPr>
+      </w:pPr>
+      <w:r>
+        <w:rPr>
+          <w:rFonts w:ascii="Segoe UI" w:hAnsi="Segoe UI" w:cs="Segoe UI"/>
+          <w:noProof/>
+          <w:sz w:val="24"/>
+          <w:szCs w:val="24"/>
+        </w:rPr>
+        <w:drawing>
+          <wp:inline distT="0" distB="0" distL="0" distR="0" wp14:anchorId="63B4A6CC" wp14:editId="48B5E27B">
+            <wp:extent cx="6521595" cy="2083242"/>
+            <wp:effectExtent l="0" t="0" r="0" b="0"/>
+            <wp:docPr id="3" name="Picture 3"/>
+            <wp:cNvGraphicFramePr>
+              <a:graphicFrameLocks xmlns:a="http://schemas.openxmlformats.org/drawingml/2006/main" noChangeAspect="1"/>
+            </wp:cNvGraphicFramePr>
+            <a:graphic xmlns:a="http://schemas.openxmlformats.org/drawingml/2006/main">
+              <a:graphicData uri="http://schemas.openxmlformats.org/drawingml/2006/picture">
+                <pic:pic xmlns:pic="http://schemas.openxmlformats.org/drawingml/2006/picture">
+                  <pic:nvPicPr>
+                    <pic:cNvPr id="3" name="f4.PNG"/>
+                    <pic:cNvPicPr/>
+                  </pic:nvPicPr>
+                  <pic:blipFill>
+                    <a:blip r:embed="rId14">
+                      <a:extLst>
+                        <a:ext uri="{28A0092B-C50C-407E-A947-70E740481C1C}">
+                          <a14:useLocalDpi xmlns:a14="http://schemas.microsoft.com/office/drawing/2010/main" val="0"/>
+                        </a:ext>
+                      </a:extLst>
+                    </a:blip>
+                    <a:stretch>
+                      <a:fillRect/>
+                    </a:stretch>
+                  </pic:blipFill>
+                  <pic:spPr>
+                    <a:xfrm>
+                      <a:off x="0" y="0"/>
+                      <a:ext cx="6558314" cy="2094971"/>
+                    </a:xfrm>
+                    <a:prstGeom prst="rect">
+                      <a:avLst/>
+                    </a:prstGeom>
+                  </pic:spPr>
+                </pic:pic>
+              </a:graphicData>
+            </a:graphic>
+          </wp:inline>
+        </w:drawing>
+      </w:r>
+    </w:p>
+    <w:p>
+      <w:pPr>
+        <w:autoSpaceDE w:val="0"/>
+        <w:autoSpaceDN w:val="0"/>
+        <w:adjustRightInd w:val="0"/>
+        <w:spacing w:after="0" w:line="240" w:lineRule="auto"/>
+        <w:rPr>
+          <w:rFonts w:ascii="Segoe UI" w:hAnsi="Segoe UI" w:cs="Segoe UI"/>
+          <w:b/>
+          <w:bCs/>
+          <w:sz w:val="24"/>
+          <w:szCs w:val="24"/>
+        </w:rPr>
+      </w:pPr>
+      <w:r>
+        <w:rPr>
+          <w:rFonts w:ascii="Segoe UI" w:hAnsi="Segoe UI" w:cs="Segoe UI"/>
+          <w:b/>
+          <w:bCs/>
+          <w:sz w:val="24"/>
+          <w:szCs w:val="24"/>
+        </w:rPr>
+        <w:lastRenderedPageBreak/>
+        <w:t>Convert data in ‘Pandas Dataframe’</w:t>
+      </w:r>
+      <w:r>
+        <w:rPr>
+          <w:rFonts w:ascii="Segoe UI" w:hAnsi="Segoe UI" w:cs="Segoe UI"/>
+          <w:b/>
+          <w:bCs/>
+          <w:sz w:val="24"/>
+          <w:szCs w:val="24"/>
+        </w:rPr>
+        <w:t>:</w:t>
+      </w:r>
+    </w:p>
+    <w:p>
+      <w:pPr>
+        <w:autoSpaceDE w:val="0"/>
+        <w:autoSpaceDN w:val="0"/>
+        <w:adjustRightInd w:val="0"/>
+        <w:spacing w:after="0" w:line="240" w:lineRule="auto"/>
+        <w:rPr>
+          <w:rFonts w:ascii="Segoe UI" w:hAnsi="Segoe UI" w:cs="Segoe UI"/>
+          <w:sz w:val="24"/>
+          <w:szCs w:val="24"/>
+        </w:rPr>
+      </w:pPr>
+      <w:r>
+        <w:rPr>
+          <w:rFonts w:ascii="Segoe UI" w:hAnsi="Segoe UI" w:cs="Segoe UI"/>
+          <w:sz w:val="24"/>
+          <w:szCs w:val="24"/>
+        </w:rPr>
+        <w:t>The next task is essentially transforming this data of nested Python dictionaries into a </w:t>
+      </w:r>
+      <w:r>
+        <w:rPr>
+          <w:rFonts w:ascii="Segoe UI" w:hAnsi="Segoe UI" w:cs="Segoe UI"/>
+          <w:i/>
+          <w:iCs/>
+          <w:sz w:val="24"/>
+          <w:szCs w:val="24"/>
+        </w:rPr>
+        <w:t>pandas</w:t>
+      </w:r>
+      <w:r>
+        <w:rPr>
+          <w:rFonts w:ascii="Segoe UI" w:hAnsi="Segoe UI" w:cs="Segoe UI"/>
+          <w:sz w:val="24"/>
+          <w:szCs w:val="24"/>
+        </w:rPr>
+        <w:t xml:space="preserve"> dataframe. </w:t>
+      </w:r>
+      <w:r>
+        <w:rPr>
+          <w:rFonts w:ascii="Segoe UI" w:hAnsi="Segoe UI" w:cs="Segoe UI"/>
+          <w:sz w:val="24"/>
+          <w:szCs w:val="24"/>
+        </w:rPr>
+        <w:t>So,</w:t>
+      </w:r>
+      <w:r>
+        <w:rPr>
+          <w:rFonts w:ascii="Segoe UI" w:hAnsi="Segoe UI" w:cs="Segoe UI"/>
+          <w:sz w:val="24"/>
+          <w:szCs w:val="24"/>
+        </w:rPr>
+        <w:t xml:space="preserve"> let's start by creating an empty dataframe.</w:t>
+      </w:r>
+      <w:r>
+        <w:rPr>
+          <w:rFonts w:ascii="Segoe UI" w:hAnsi="Segoe UI" w:cs="Segoe UI"/>
+          <w:sz w:val="24"/>
+          <w:szCs w:val="24"/>
+        </w:rPr>
+        <w:t xml:space="preserve"> At first define columns then transform data into dataframe.</w:t>
+      </w:r>
+    </w:p>
+    <w:p>
+      <w:pPr>
+        <w:autoSpaceDE w:val="0"/>
+        <w:autoSpaceDN w:val="0"/>
+        <w:adjustRightInd w:val="0"/>
+        <w:spacing w:after="0" w:line="240" w:lineRule="auto"/>
+        <w:rPr>
+          <w:rFonts w:ascii="Segoe UI" w:hAnsi="Segoe UI" w:cs="Segoe UI"/>
+          <w:sz w:val="24"/>
+          <w:szCs w:val="24"/>
+        </w:rPr>
+      </w:pPr>
+      <w:r>
+        <w:rPr>
+          <w:rFonts w:ascii="Segoe UI" w:hAnsi="Segoe UI" w:cs="Segoe UI"/>
+          <w:noProof/>
+          <w:sz w:val="24"/>
+          <w:szCs w:val="24"/>
+        </w:rPr>
+        <w:drawing>
+          <wp:inline distT="0" distB="0" distL="0" distR="0" wp14:anchorId="151DBF11" wp14:editId="2B6A95C9">
+            <wp:extent cx="6440170" cy="2043485"/>
+            <wp:effectExtent l="0" t="0" r="0" b="0"/>
+            <wp:docPr id="4" name="Picture 4"/>
+            <wp:cNvGraphicFramePr>
+              <a:graphicFrameLocks xmlns:a="http://schemas.openxmlformats.org/drawingml/2006/main" noChangeAspect="1"/>
+            </wp:cNvGraphicFramePr>
+            <a:graphic xmlns:a="http://schemas.openxmlformats.org/drawingml/2006/main">
+              <a:graphicData uri="http://schemas.openxmlformats.org/drawingml/2006/picture">
+                <pic:pic xmlns:pic="http://schemas.openxmlformats.org/drawingml/2006/picture">
+                  <pic:nvPicPr>
+                    <pic:cNvPr id="4" name="f5.PNG"/>
+                    <pic:cNvPicPr/>
+                  </pic:nvPicPr>
+                  <pic:blipFill>
+                    <a:blip r:embed="rId15">
+                      <a:extLst>
+                        <a:ext uri="{28A0092B-C50C-407E-A947-70E740481C1C}">
+                          <a14:useLocalDpi xmlns:a14="http://schemas.microsoft.com/office/drawing/2010/main" val="0"/>
+                        </a:ext>
+                      </a:extLst>
+                    </a:blip>
+                    <a:stretch>
+                      <a:fillRect/>
+                    </a:stretch>
+                  </pic:blipFill>
+                  <pic:spPr>
+                    <a:xfrm>
+                      <a:off x="0" y="0"/>
+                      <a:ext cx="6462723" cy="2050641"/>
+                    </a:xfrm>
+                    <a:prstGeom prst="rect">
+                      <a:avLst/>
+                    </a:prstGeom>
+                  </pic:spPr>
+                </pic:pic>
+              </a:graphicData>
+            </a:graphic>
+          </wp:inline>
+        </w:drawing>
+      </w:r>
+    </w:p>
+    <w:p>
+      <w:pPr>
+        <w:autoSpaceDE w:val="0"/>
+        <w:autoSpaceDN w:val="0"/>
+        <w:adjustRightInd w:val="0"/>
+        <w:spacing w:after="0" w:line="240" w:lineRule="auto"/>
+        <w:rPr>
+          <w:rFonts w:ascii="Segoe UI" w:hAnsi="Segoe UI" w:cs="Segoe UI"/>
+          <w:sz w:val="24"/>
+          <w:szCs w:val="24"/>
+        </w:rPr>
+      </w:pPr>
+      <w:r>
+        <w:rPr>
+          <w:rFonts w:ascii="Segoe UI" w:hAnsi="Segoe UI" w:cs="Segoe UI"/>
+          <w:sz w:val="24"/>
+          <w:szCs w:val="24"/>
+        </w:rPr>
+        <w:t>The resultant dataframe is,</w:t>
+      </w:r>
+    </w:p>
+    <w:p>
+      <w:pPr>
+        <w:autoSpaceDE w:val="0"/>
+        <w:autoSpaceDN w:val="0"/>
+        <w:adjustRightInd w:val="0"/>
+        <w:spacing w:after="0" w:line="240" w:lineRule="auto"/>
+        <w:rPr>
+          <w:rFonts w:ascii="Segoe UI" w:hAnsi="Segoe UI" w:cs="Segoe UI"/>
+          <w:sz w:val="24"/>
+          <w:szCs w:val="24"/>
+        </w:rPr>
+      </w:pPr>
+      <w:r>
+        <w:rPr>
+          <w:rFonts w:ascii="Segoe UI" w:hAnsi="Segoe UI" w:cs="Segoe UI"/>
+          <w:noProof/>
+          <w:sz w:val="24"/>
+          <w:szCs w:val="24"/>
+        </w:rPr>
+        <w:drawing>
+          <wp:inline distT="0" distB="0" distL="0" distR="0" wp14:anchorId="4996C094" wp14:editId="3EA54699">
+            <wp:extent cx="6448425" cy="2576223"/>
+            <wp:effectExtent l="0" t="0" r="0" b="0"/>
+            <wp:docPr id="5" name="Picture 5"/>
+            <wp:cNvGraphicFramePr>
+              <a:graphicFrameLocks xmlns:a="http://schemas.openxmlformats.org/drawingml/2006/main" noChangeAspect="1"/>
+            </wp:cNvGraphicFramePr>
+            <a:graphic xmlns:a="http://schemas.openxmlformats.org/drawingml/2006/main">
+              <a:graphicData uri="http://schemas.openxmlformats.org/drawingml/2006/picture">
+                <pic:pic xmlns:pic="http://schemas.openxmlformats.org/drawingml/2006/picture">
+                  <pic:nvPicPr>
+                    <pic:cNvPr id="5" name="f6.PNG"/>
+                    <pic:cNvPicPr/>
+                  </pic:nvPicPr>
+                  <pic:blipFill>
+                    <a:blip r:embed="rId16">
+                      <a:extLst>
+                        <a:ext uri="{28A0092B-C50C-407E-A947-70E740481C1C}">
+                          <a14:useLocalDpi xmlns:a14="http://schemas.microsoft.com/office/drawing/2010/main" val="0"/>
+                        </a:ext>
+                      </a:extLst>
+                    </a:blip>
+                    <a:stretch>
+                      <a:fillRect/>
+                    </a:stretch>
+                  </pic:blipFill>
+                  <pic:spPr>
+                    <a:xfrm>
+                      <a:off x="0" y="0"/>
+                      <a:ext cx="6467526" cy="2583854"/>
+                    </a:xfrm>
+                    <a:prstGeom prst="rect">
+                      <a:avLst/>
+                    </a:prstGeom>
+                  </pic:spPr>
+                </pic:pic>
+              </a:graphicData>
+            </a:graphic>
+          </wp:inline>
+        </w:drawing>
+      </w:r>
+    </w:p>
+    <w:p>
+      <w:pPr>
+        <w:autoSpaceDE w:val="0"/>
+        <w:autoSpaceDN w:val="0"/>
+        <w:adjustRightInd w:val="0"/>
+        <w:spacing w:after="0" w:line="240" w:lineRule="auto"/>
+        <w:rPr>
+          <w:rFonts w:ascii="Segoe UI" w:hAnsi="Segoe UI" w:cs="Segoe UI"/>
+          <w:b/>
+          <w:bCs/>
+          <w:sz w:val="24"/>
+          <w:szCs w:val="24"/>
+        </w:rPr>
+      </w:pPr>
+      <w:r>
+        <w:rPr>
+          <w:rFonts w:ascii="Segoe UI" w:hAnsi="Segoe UI" w:cs="Segoe UI"/>
+          <w:b/>
+          <w:bCs/>
+          <w:sz w:val="24"/>
+          <w:szCs w:val="24"/>
+        </w:rPr>
+        <w:t>Use geopy library to get the latitude and longitude values of New York City</w:t>
+      </w:r>
+      <w:r>
+        <w:rPr>
+          <w:rFonts w:ascii="Segoe UI" w:hAnsi="Segoe UI" w:cs="Segoe UI"/>
+          <w:b/>
+          <w:bCs/>
+          <w:sz w:val="24"/>
+          <w:szCs w:val="24"/>
+        </w:rPr>
+        <w:t>:</w:t>
+      </w:r>
+    </w:p>
+    <w:p>
+      <w:pPr>
+        <w:autoSpaceDE w:val="0"/>
+        <w:autoSpaceDN w:val="0"/>
+        <w:adjustRightInd w:val="0"/>
+        <w:spacing w:after="0" w:line="240" w:lineRule="auto"/>
+        <w:rPr>
+          <w:rFonts w:ascii="Segoe UI" w:hAnsi="Segoe UI" w:cs="Segoe UI"/>
+          <w:color w:val="000000"/>
+          <w:sz w:val="24"/>
+          <w:szCs w:val="24"/>
+          <w:shd w:val="clear" w:color="auto" w:fill="FFFFFF"/>
+        </w:rPr>
+      </w:pPr>
+      <w:r>
+        <w:rPr>
+          <w:rFonts w:ascii="Segoe UI" w:hAnsi="Segoe UI" w:cs="Segoe UI"/>
+          <w:color w:val="000000"/>
+          <w:sz w:val="24"/>
+          <w:szCs w:val="24"/>
+          <w:shd w:val="clear" w:color="auto" w:fill="FFFFFF"/>
+        </w:rPr>
+        <w:t xml:space="preserve">In order to define an instance of the geocoder, have to define </w:t>
+      </w:r>
+      <w:proofErr w:type="spellStart"/>
+      <w:r>
+        <w:rPr>
+          <w:rFonts w:ascii="Segoe UI" w:hAnsi="Segoe UI" w:cs="Segoe UI"/>
+          <w:color w:val="000000"/>
+          <w:sz w:val="24"/>
+          <w:szCs w:val="24"/>
+          <w:shd w:val="clear" w:color="auto" w:fill="FFFFFF"/>
+        </w:rPr>
+        <w:t>user_agent</w:t>
+      </w:r>
+      <w:proofErr w:type="spellEnd"/>
+      <w:r>
+        <w:rPr>
+          <w:rFonts w:ascii="Segoe UI" w:hAnsi="Segoe UI" w:cs="Segoe UI"/>
+          <w:color w:val="000000"/>
+          <w:sz w:val="24"/>
+          <w:szCs w:val="24"/>
+          <w:shd w:val="clear" w:color="auto" w:fill="FFFFFF"/>
+        </w:rPr>
+        <w:t>. I will name this agent </w:t>
+      </w:r>
+      <w:proofErr w:type="spellStart"/>
+      <w:r>
+        <w:rPr>
+          <w:rStyle w:val="Emphasis"/>
+          <w:rFonts w:ascii="Segoe UI" w:hAnsi="Segoe UI" w:cs="Segoe UI"/>
+          <w:color w:val="000000"/>
+          <w:sz w:val="24"/>
+          <w:szCs w:val="24"/>
+          <w:shd w:val="clear" w:color="auto" w:fill="FFFFFF"/>
+        </w:rPr>
+        <w:t>ny_explorer</w:t>
+      </w:r>
+      <w:proofErr w:type="spellEnd"/>
+      <w:r>
+        <w:rPr>
+          <w:rFonts w:ascii="Segoe UI" w:hAnsi="Segoe UI" w:cs="Segoe UI"/>
+          <w:color w:val="000000"/>
+          <w:sz w:val="24"/>
+          <w:szCs w:val="24"/>
+          <w:shd w:val="clear" w:color="auto" w:fill="FFFFFF"/>
+        </w:rPr>
+        <w:t>, as shown below.</w:t>
+      </w:r>
+    </w:p>
+    <w:p>
+      <w:pPr>
+        <w:autoSpaceDE w:val="0"/>
+        <w:autoSpaceDN w:val="0"/>
+        <w:adjustRightInd w:val="0"/>
+        <w:spacing w:after="0" w:line="240" w:lineRule="auto"/>
+        <w:rPr>
+          <w:rFonts w:ascii="Segoe UI" w:hAnsi="Segoe UI" w:cs="Segoe UI"/>
+          <w:b/>
+          <w:bCs/>
+          <w:sz w:val="24"/>
+          <w:szCs w:val="24"/>
+        </w:rPr>
+      </w:pPr>
+      <w:r>
+        <w:rPr>
+          <w:rFonts w:ascii="Segoe UI" w:hAnsi="Segoe UI" w:cs="Segoe UI"/>
+          <w:b/>
+          <w:bCs/>
+          <w:noProof/>
+          <w:sz w:val="24"/>
+          <w:szCs w:val="24"/>
+        </w:rPr>
+        <w:drawing>
+          <wp:inline distT="0" distB="0" distL="0" distR="0" wp14:anchorId="5E0BA3EF" wp14:editId="6D507290">
+            <wp:extent cx="6488264" cy="1280160"/>
+            <wp:effectExtent l="0" t="0" r="8255" b="0"/>
+            <wp:docPr id="6" name="Picture 6"/>
+            <wp:cNvGraphicFramePr>
+              <a:graphicFrameLocks xmlns:a="http://schemas.openxmlformats.org/drawingml/2006/main" noChangeAspect="1"/>
+            </wp:cNvGraphicFramePr>
+            <a:graphic xmlns:a="http://schemas.openxmlformats.org/drawingml/2006/main">
+              <a:graphicData uri="http://schemas.openxmlformats.org/drawingml/2006/picture">
+                <pic:pic xmlns:pic="http://schemas.openxmlformats.org/drawingml/2006/picture">
+                  <pic:nvPicPr>
+                    <pic:cNvPr id="6" name="f7.PNG"/>
+                    <pic:cNvPicPr/>
+                  </pic:nvPicPr>
+                  <pic:blipFill>
+                    <a:blip r:embed="rId17">
+                      <a:extLst>
+                        <a:ext uri="{28A0092B-C50C-407E-A947-70E740481C1C}">
+                          <a14:useLocalDpi xmlns:a14="http://schemas.microsoft.com/office/drawing/2010/main" val="0"/>
+                        </a:ext>
+                      </a:extLst>
+                    </a:blip>
+                    <a:stretch>
+                      <a:fillRect/>
+                    </a:stretch>
+                  </pic:blipFill>
+                  <pic:spPr>
+                    <a:xfrm>
+                      <a:off x="0" y="0"/>
+                      <a:ext cx="6550256" cy="1292391"/>
+                    </a:xfrm>
+                    <a:prstGeom prst="rect">
+                      <a:avLst/>
+                    </a:prstGeom>
+                  </pic:spPr>
+                </pic:pic>
+              </a:graphicData>
+            </a:graphic>
+          </wp:inline>
+        </w:drawing>
+      </w:r>
+    </w:p>
+    <w:p>
+      <w:pPr>
+        <w:autoSpaceDE w:val="0"/>
+        <w:autoSpaceDN w:val="0"/>
+        <w:adjustRightInd w:val="0"/>
+        <w:spacing w:after="0" w:line="240" w:lineRule="auto"/>
+        <w:rPr>
+          <w:rFonts w:ascii="Segoe UI" w:hAnsi="Segoe UI" w:cs="Segoe UI"/>
+          <w:sz w:val="24"/>
+          <w:szCs w:val="24"/>
+        </w:rPr>
+      </w:pPr>
+    </w:p>
+    <w:p>
+      <w:pPr>
+        <w:autoSpaceDE w:val="0"/>
+        <w:autoSpaceDN w:val="0"/>
+        <w:adjustRightInd w:val="0"/>
+        <w:spacing w:after="0" w:line="240" w:lineRule="auto"/>
+        <w:rPr>
+          <w:rFonts w:ascii="Segoe UI" w:hAnsi="Segoe UI" w:cs="Segoe UI"/>
+          <w:sz w:val="24"/>
+          <w:szCs w:val="24"/>
+        </w:rPr>
+      </w:pPr>
+    </w:p>
+    <w:p>
+      <w:pPr>
+        <w:autoSpaceDE w:val="0"/>
+        <w:autoSpaceDN w:val="0"/>
+        <w:adjustRightInd w:val="0"/>
+        <w:spacing w:after="0" w:line="240" w:lineRule="auto"/>
+        <w:rPr>
+          <w:rFonts w:ascii="Segoe UI" w:hAnsi="Segoe UI" w:cs="Segoe UI"/>
+          <w:sz w:val="24"/>
+          <w:szCs w:val="24"/>
+        </w:rPr>
+      </w:pPr>
+    </w:p>
+    <w:p>
+      <w:pPr>
+        <w:autoSpaceDE w:val="0"/>
+        <w:autoSpaceDN w:val="0"/>
+        <w:adjustRightInd w:val="0"/>
+        <w:spacing w:after="0" w:line="240" w:lineRule="auto"/>
+        <w:rPr>
+          <w:rFonts w:ascii="Segoe UI" w:hAnsi="Segoe UI" w:cs="Segoe UI"/>
+          <w:sz w:val="24"/>
+          <w:szCs w:val="24"/>
         </w:rPr>
       </w:pPr>
       <w:bookmarkStart w:id="0" w:name="_GoBack"/>
       <w:bookmarkEnd w:id="0"/>
     </w:p>
     <w:sectPr>
-      <w:headerReference w:type="default" r:id="rId11"/>
-      <w:footerReference w:type="default" r:id="rId12"/>
+      <w:headerReference w:type="default" r:id="rId18"/>
+      <w:footerReference w:type="default" r:id="rId19"/>
       <w:pgSz w:w="12240" w:h="15840"/>
       <w:pgMar w:top="1440" w:right="1440" w:bottom="1440" w:left="1440" w:header="720" w:footer="720" w:gutter="0"/>
       <w:cols w:space="720"/>
@@ -2836,7 +3531,7 @@
       </w:pPr>
     </w:pPrDefault>
   </w:docDefaults>
-  <w:latentStyles w:defLockedState="0" w:defUIPriority="99" w:defSemiHidden="0" w:defUnhideWhenUsed="0" w:defQFormat="0" w:count="377">
+  <w:latentStyles w:defLockedState="0" w:defUIPriority="99" w:defSemiHidden="0" w:defUnhideWhenUsed="0" w:defQFormat="0" w:count="376">
     <w:lsdException w:name="Normal" w:uiPriority="0" w:qFormat="1"/>
     <w:lsdException w:name="heading 1" w:uiPriority="9" w:qFormat="1"/>
     <w:lsdException w:name="heading 2" w:semiHidden="1" w:uiPriority="9" w:unhideWhenUsed="1" w:qFormat="1"/>
@@ -3213,7 +3908,6 @@
     <w:lsdException w:name="Hashtag" w:semiHidden="1" w:unhideWhenUsed="1"/>
     <w:lsdException w:name="Unresolved Mention" w:semiHidden="1" w:unhideWhenUsed="1"/>
     <w:lsdException w:name="Smart Link" w:semiHidden="1" w:unhideWhenUsed="1"/>
-    <w:lsdException w:name="Smart Link Error" w:semiHidden="1" w:unhideWhenUsed="1"/>
   </w:latentStyles>
   <w:style w:type="paragraph" w:default="1" w:styleId="Normal">
     <w:name w:val="Normal"/>
@@ -3238,6 +3932,29 @@
       <w:color w:val="2F5496" w:themeColor="accent1" w:themeShade="BF"/>
       <w:sz w:val="32"/>
       <w:szCs w:val="32"/>
+    </w:rPr>
+  </w:style>
+  <w:style w:type="paragraph" w:styleId="Heading4">
+    <w:name w:val="heading 4"/>
+    <w:basedOn w:val="Normal"/>
+    <w:next w:val="Normal"/>
+    <w:link w:val="Heading4Char"/>
+    <w:uiPriority w:val="9"/>
+    <w:semiHidden/>
+    <w:unhideWhenUsed/>
+    <w:qFormat/>
+    <w:rsid w:val="0073522C"/>
+    <w:pPr>
+      <w:keepNext/>
+      <w:keepLines/>
+      <w:spacing w:before="40" w:after="0"/>
+      <w:outlineLvl w:val="3"/>
+    </w:pPr>
+    <w:rPr>
+      <w:rFonts w:asciiTheme="majorHAnsi" w:eastAsiaTheme="majorEastAsia" w:hAnsiTheme="majorHAnsi" w:cstheme="majorBidi"/>
+      <w:i/>
+      <w:iCs/>
+      <w:color w:val="2F5496" w:themeColor="accent1" w:themeShade="BF"/>
     </w:rPr>
   </w:style>
   <w:style w:type="character" w:default="1" w:styleId="DefaultParagraphFont">
@@ -3367,6 +4084,31 @@
     <w:rPr>
       <w:color w:val="605E5C"/>
       <w:shd w:val="clear" w:color="auto" w:fill="E1DFDD"/>
+    </w:rPr>
+  </w:style>
+  <w:style w:type="character" w:customStyle="1" w:styleId="Heading4Char">
+    <w:name w:val="Heading 4 Char"/>
+    <w:basedOn w:val="DefaultParagraphFont"/>
+    <w:link w:val="Heading4"/>
+    <w:uiPriority w:val="9"/>
+    <w:semiHidden/>
+    <w:rsid w:val="0073522C"/>
+    <w:rPr>
+      <w:rFonts w:asciiTheme="majorHAnsi" w:eastAsiaTheme="majorEastAsia" w:hAnsiTheme="majorHAnsi" w:cstheme="majorBidi"/>
+      <w:i/>
+      <w:iCs/>
+      <w:color w:val="2F5496" w:themeColor="accent1" w:themeShade="BF"/>
+    </w:rPr>
+  </w:style>
+  <w:style w:type="character" w:styleId="Emphasis">
+    <w:name w:val="Emphasis"/>
+    <w:basedOn w:val="DefaultParagraphFont"/>
+    <w:uiPriority w:val="20"/>
+    <w:qFormat/>
+    <w:rsid w:val="007E35AD"/>
+    <w:rPr>
+      <w:i/>
+      <w:iCs/>
     </w:rPr>
   </w:style>
 </w:styles>
@@ -3672,7 +4414,7 @@
 </file>
 
 <file path=customXml/itemProps1.xml><?xml version="1.0" encoding="utf-8"?>
-<ds:datastoreItem xmlns:ds="http://schemas.openxmlformats.org/officeDocument/2006/customXml" ds:itemID="{7B4AED0B-A595-43BF-8851-6F2CF0BA8DB4}">
+<ds:datastoreItem xmlns:ds="http://schemas.openxmlformats.org/officeDocument/2006/customXml" ds:itemID="{0CCC0AF3-D9FE-4401-B4E5-6204A0B710DD}">
   <ds:schemaRefs>
     <ds:schemaRef ds:uri="http://schemas.openxmlformats.org/officeDocument/2006/bibliography"/>
   </ds:schemaRefs>

</xml_diff>

<commit_message>
[IMP] Final Project and report updated
</commit_message>
<xml_diff>
--- a/final/Coursera_Capstone_Report.docx
+++ b/final/Coursera_Capstone_Report.docx
@@ -589,16 +589,50 @@
         <w:rPr>
           <w:rFonts w:ascii="Segoe UI" w:hAnsi="Segoe UI" w:cs="Segoe UI"/>
         </w:rPr>
-        <w:t>I will be using the FourSquare API</w:t>
-      </w:r>
-      <w:r>
-        <w:rPr>
-          <w:rFonts w:ascii="Segoe UI" w:hAnsi="Segoe UI" w:cs="Segoe UI"/>
-          <w:color w:val="24292E"/>
-          <w:sz w:val="24"/>
-          <w:szCs w:val="24"/>
-        </w:rPr>
-        <w:t xml:space="preserve"> (FourSquare website: </w:t>
+        <w:t xml:space="preserve">I will be using the </w:t>
+      </w:r>
+      <w:proofErr w:type="spellStart"/>
+      <w:r>
+        <w:rPr>
+          <w:rFonts w:ascii="Segoe UI" w:hAnsi="Segoe UI" w:cs="Segoe UI"/>
+        </w:rPr>
+        <w:t>FourSquare</w:t>
+      </w:r>
+      <w:proofErr w:type="spellEnd"/>
+      <w:r>
+        <w:rPr>
+          <w:rFonts w:ascii="Segoe UI" w:hAnsi="Segoe UI" w:cs="Segoe UI"/>
+        </w:rPr>
+        <w:t xml:space="preserve"> API</w:t>
+      </w:r>
+      <w:r>
+        <w:rPr>
+          <w:rFonts w:ascii="Segoe UI" w:hAnsi="Segoe UI" w:cs="Segoe UI"/>
+          <w:color w:val="24292E"/>
+          <w:sz w:val="24"/>
+          <w:szCs w:val="24"/>
+        </w:rPr>
+        <w:t xml:space="preserve"> (</w:t>
+      </w:r>
+      <w:proofErr w:type="spellStart"/>
+      <w:r>
+        <w:rPr>
+          <w:rFonts w:ascii="Segoe UI" w:hAnsi="Segoe UI" w:cs="Segoe UI"/>
+          <w:color w:val="24292E"/>
+          <w:sz w:val="24"/>
+          <w:szCs w:val="24"/>
+        </w:rPr>
+        <w:t>FourSquare</w:t>
+      </w:r>
+      <w:proofErr w:type="spellEnd"/>
+      <w:r>
+        <w:rPr>
+          <w:rFonts w:ascii="Segoe UI" w:hAnsi="Segoe UI" w:cs="Segoe UI"/>
+          <w:color w:val="24292E"/>
+          <w:sz w:val="24"/>
+          <w:szCs w:val="24"/>
+        </w:rPr>
+        <w:t xml:space="preserve"> website: </w:t>
       </w:r>
       <w:r>
         <w:rPr>
@@ -829,7 +863,27 @@
           <w:sz w:val="24"/>
           <w:szCs w:val="24"/>
         </w:rPr>
-        <w:t xml:space="preserve">I will use GeoSpace data from </w:t>
+        <w:t xml:space="preserve">I will use </w:t>
+      </w:r>
+      <w:proofErr w:type="spellStart"/>
+      <w:r>
+        <w:rPr>
+          <w:rFonts w:ascii="Segoe UI" w:hAnsi="Segoe UI" w:cs="Segoe UI"/>
+          <w:color w:val="24292E"/>
+          <w:sz w:val="24"/>
+          <w:szCs w:val="24"/>
+        </w:rPr>
+        <w:t>GeoSpace</w:t>
+      </w:r>
+      <w:proofErr w:type="spellEnd"/>
+      <w:r>
+        <w:rPr>
+          <w:rFonts w:ascii="Segoe UI" w:hAnsi="Segoe UI" w:cs="Segoe UI"/>
+          <w:color w:val="24292E"/>
+          <w:sz w:val="24"/>
+          <w:szCs w:val="24"/>
+        </w:rPr>
+        <w:t xml:space="preserve"> data from </w:t>
       </w:r>
       <w:hyperlink r:id="rId9" w:history="1">
         <w:r>
@@ -973,7 +1027,27 @@
           <w:sz w:val="24"/>
           <w:szCs w:val="24"/>
         </w:rPr>
-        <w:t>Using FourSquare API, we will find all venues for each neighborhood.</w:t>
+        <w:t xml:space="preserve">Using </w:t>
+      </w:r>
+      <w:proofErr w:type="spellStart"/>
+      <w:r>
+        <w:rPr>
+          <w:rFonts w:ascii="Segoe UI" w:hAnsi="Segoe UI" w:cs="Segoe UI"/>
+          <w:color w:val="24292E"/>
+          <w:sz w:val="24"/>
+          <w:szCs w:val="24"/>
+        </w:rPr>
+        <w:t>FourSquare</w:t>
+      </w:r>
+      <w:proofErr w:type="spellEnd"/>
+      <w:r>
+        <w:rPr>
+          <w:rFonts w:ascii="Segoe UI" w:hAnsi="Segoe UI" w:cs="Segoe UI"/>
+          <w:color w:val="24292E"/>
+          <w:sz w:val="24"/>
+          <w:szCs w:val="24"/>
+        </w:rPr>
+        <w:t xml:space="preserve"> API, we will find all venues for each neighborhood.</w:t>
       </w:r>
     </w:p>
     <w:p>
@@ -1029,7 +1103,27 @@
           <w:sz w:val="24"/>
           <w:szCs w:val="24"/>
         </w:rPr>
-        <w:t>Find rating, tips and like count and preferable place for restaurants using FourSquare API.</w:t>
+        <w:t xml:space="preserve">Find rating, tips and like count and preferable place for restaurants using </w:t>
+      </w:r>
+      <w:proofErr w:type="spellStart"/>
+      <w:r>
+        <w:rPr>
+          <w:rFonts w:ascii="Segoe UI" w:hAnsi="Segoe UI" w:cs="Segoe UI"/>
+          <w:color w:val="24292E"/>
+          <w:sz w:val="24"/>
+          <w:szCs w:val="24"/>
+        </w:rPr>
+        <w:t>FourSquare</w:t>
+      </w:r>
+      <w:proofErr w:type="spellEnd"/>
+      <w:r>
+        <w:rPr>
+          <w:rFonts w:ascii="Segoe UI" w:hAnsi="Segoe UI" w:cs="Segoe UI"/>
+          <w:color w:val="24292E"/>
+          <w:sz w:val="24"/>
+          <w:szCs w:val="24"/>
+        </w:rPr>
+        <w:t xml:space="preserve"> API.</w:t>
       </w:r>
     </w:p>
     <w:p>
@@ -1593,7 +1687,29 @@
           <w:szCs w:val="24"/>
           <w:shd w:val="clear" w:color="auto" w:fill="FFFFFF"/>
         </w:rPr>
-        <w:t>I downloaded the files and open as jason format.</w:t>
+        <w:t xml:space="preserve">I downloaded the files and open as </w:t>
+      </w:r>
+      <w:proofErr w:type="spellStart"/>
+      <w:r>
+        <w:rPr>
+          <w:rFonts w:ascii="Segoe UI" w:hAnsi="Segoe UI" w:cs="Segoe UI"/>
+          <w:color w:val="000000"/>
+          <w:sz w:val="24"/>
+          <w:szCs w:val="24"/>
+          <w:shd w:val="clear" w:color="auto" w:fill="FFFFFF"/>
+        </w:rPr>
+        <w:t>jason</w:t>
+      </w:r>
+      <w:proofErr w:type="spellEnd"/>
+      <w:r>
+        <w:rPr>
+          <w:rFonts w:ascii="Segoe UI" w:hAnsi="Segoe UI" w:cs="Segoe UI"/>
+          <w:color w:val="000000"/>
+          <w:sz w:val="24"/>
+          <w:szCs w:val="24"/>
+          <w:shd w:val="clear" w:color="auto" w:fill="FFFFFF"/>
+        </w:rPr>
+        <w:t xml:space="preserve"> format.</w:t>
       </w:r>
       <w:r>
         <w:rPr>
@@ -1631,6 +1747,7 @@
         </w:rPr>
         <w:t xml:space="preserve"> </w:t>
       </w:r>
+      <w:proofErr w:type="spellStart"/>
       <w:r>
         <w:rPr>
           <w:rFonts w:ascii="Segoe UI" w:hAnsi="Segoe UI" w:cs="Segoe UI"/>
@@ -1647,7 +1764,37 @@
           <w:sz w:val="24"/>
           <w:szCs w:val="24"/>
         </w:rPr>
-        <w:t xml:space="preserve">ason data. I will convert it in pandas dataframe. </w:t>
+        <w:t>ason</w:t>
+      </w:r>
+      <w:proofErr w:type="spellEnd"/>
+      <w:r>
+        <w:rPr>
+          <w:rFonts w:ascii="Segoe UI" w:hAnsi="Segoe UI" w:cs="Segoe UI"/>
+          <w:color w:val="24292E"/>
+          <w:sz w:val="24"/>
+          <w:szCs w:val="24"/>
+        </w:rPr>
+        <w:t xml:space="preserve"> data. I will convert it in pandas </w:t>
+      </w:r>
+      <w:proofErr w:type="spellStart"/>
+      <w:r>
+        <w:rPr>
+          <w:rFonts w:ascii="Segoe UI" w:hAnsi="Segoe UI" w:cs="Segoe UI"/>
+          <w:color w:val="24292E"/>
+          <w:sz w:val="24"/>
+          <w:szCs w:val="24"/>
+        </w:rPr>
+        <w:t>dataframe</w:t>
+      </w:r>
+      <w:proofErr w:type="spellEnd"/>
+      <w:r>
+        <w:rPr>
+          <w:rFonts w:ascii="Segoe UI" w:hAnsi="Segoe UI" w:cs="Segoe UI"/>
+          <w:color w:val="24292E"/>
+          <w:sz w:val="24"/>
+          <w:szCs w:val="24"/>
+        </w:rPr>
+        <w:t xml:space="preserve">. </w:t>
       </w:r>
     </w:p>
     <w:p>
@@ -1702,7 +1849,16 @@
           <w:sz w:val="24"/>
           <w:szCs w:val="24"/>
         </w:rPr>
-        <w:t>‘features</w:t>
+        <w:t>‘</w:t>
+      </w:r>
+      <w:proofErr w:type="gramStart"/>
+      <w:r>
+        <w:rPr>
+          <w:rFonts w:ascii="Segoe UI" w:hAnsi="Segoe UI" w:cs="Segoe UI"/>
+          <w:sz w:val="24"/>
+          <w:szCs w:val="24"/>
+        </w:rPr>
+        <w:t>features</w:t>
       </w:r>
       <w:r>
         <w:rPr>
@@ -1712,6 +1868,7 @@
         </w:rPr>
         <w:t>’</w:t>
       </w:r>
+      <w:proofErr w:type="gramEnd"/>
       <w:r>
         <w:rPr>
           <w:rFonts w:ascii="Segoe UI" w:hAnsi="Segoe UI" w:cs="Segoe UI"/>
@@ -1946,8 +2103,9 @@
           <w:szCs w:val="24"/>
         </w:rPr>
         <w:lastRenderedPageBreak/>
-        <w:t>Convert data in ‘Pandas Dataframe’</w:t>
-      </w:r>
+        <w:t xml:space="preserve">Convert data in ‘Pandas </w:t>
+      </w:r>
+      <w:proofErr w:type="spellStart"/>
       <w:r>
         <w:rPr>
           <w:rFonts w:ascii="Segoe UI" w:hAnsi="Segoe UI" w:cs="Segoe UI"/>
@@ -1956,6 +2114,27 @@
           <w:sz w:val="24"/>
           <w:szCs w:val="24"/>
         </w:rPr>
+        <w:t>Dataframe</w:t>
+      </w:r>
+      <w:proofErr w:type="spellEnd"/>
+      <w:r>
+        <w:rPr>
+          <w:rFonts w:ascii="Segoe UI" w:hAnsi="Segoe UI" w:cs="Segoe UI"/>
+          <w:b/>
+          <w:bCs/>
+          <w:sz w:val="24"/>
+          <w:szCs w:val="24"/>
+        </w:rPr>
+        <w:t>’</w:t>
+      </w:r>
+      <w:r>
+        <w:rPr>
+          <w:rFonts w:ascii="Segoe UI" w:hAnsi="Segoe UI" w:cs="Segoe UI"/>
+          <w:b/>
+          <w:bCs/>
+          <w:sz w:val="24"/>
+          <w:szCs w:val="24"/>
+        </w:rPr>
         <w:t>:</w:t>
       </w:r>
     </w:p>
@@ -1995,7 +2174,25 @@
           <w:sz w:val="24"/>
           <w:szCs w:val="24"/>
         </w:rPr>
-        <w:t xml:space="preserve"> dataframe. </w:t>
+        <w:t> </w:t>
+      </w:r>
+      <w:proofErr w:type="spellStart"/>
+      <w:r>
+        <w:rPr>
+          <w:rFonts w:ascii="Segoe UI" w:hAnsi="Segoe UI" w:cs="Segoe UI"/>
+          <w:sz w:val="24"/>
+          <w:szCs w:val="24"/>
+        </w:rPr>
+        <w:t>dataframe</w:t>
+      </w:r>
+      <w:proofErr w:type="spellEnd"/>
+      <w:r>
+        <w:rPr>
+          <w:rFonts w:ascii="Segoe UI" w:hAnsi="Segoe UI" w:cs="Segoe UI"/>
+          <w:sz w:val="24"/>
+          <w:szCs w:val="24"/>
+        </w:rPr>
+        <w:t xml:space="preserve">. </w:t>
       </w:r>
       <w:r>
         <w:rPr>
@@ -2011,15 +2208,51 @@
           <w:sz w:val="24"/>
           <w:szCs w:val="24"/>
         </w:rPr>
-        <w:t xml:space="preserve"> let's start by creating an empty dataframe.</w:t>
-      </w:r>
-      <w:r>
-        <w:rPr>
-          <w:rFonts w:ascii="Segoe UI" w:hAnsi="Segoe UI" w:cs="Segoe UI"/>
-          <w:sz w:val="24"/>
-          <w:szCs w:val="24"/>
-        </w:rPr>
-        <w:t xml:space="preserve"> At first define columns then transform data into dataframe.</w:t>
+        <w:t xml:space="preserve"> let's start by creating an empty </w:t>
+      </w:r>
+      <w:proofErr w:type="spellStart"/>
+      <w:r>
+        <w:rPr>
+          <w:rFonts w:ascii="Segoe UI" w:hAnsi="Segoe UI" w:cs="Segoe UI"/>
+          <w:sz w:val="24"/>
+          <w:szCs w:val="24"/>
+        </w:rPr>
+        <w:t>dataframe</w:t>
+      </w:r>
+      <w:proofErr w:type="spellEnd"/>
+      <w:r>
+        <w:rPr>
+          <w:rFonts w:ascii="Segoe UI" w:hAnsi="Segoe UI" w:cs="Segoe UI"/>
+          <w:sz w:val="24"/>
+          <w:szCs w:val="24"/>
+        </w:rPr>
+        <w:t>.</w:t>
+      </w:r>
+      <w:r>
+        <w:rPr>
+          <w:rFonts w:ascii="Segoe UI" w:hAnsi="Segoe UI" w:cs="Segoe UI"/>
+          <w:sz w:val="24"/>
+          <w:szCs w:val="24"/>
+        </w:rPr>
+        <w:t xml:space="preserve"> At first define columns then transform data into </w:t>
+      </w:r>
+      <w:proofErr w:type="spellStart"/>
+      <w:r>
+        <w:rPr>
+          <w:rFonts w:ascii="Segoe UI" w:hAnsi="Segoe UI" w:cs="Segoe UI"/>
+          <w:sz w:val="24"/>
+          <w:szCs w:val="24"/>
+        </w:rPr>
+        <w:t>dataframe</w:t>
+      </w:r>
+      <w:proofErr w:type="spellEnd"/>
+      <w:r>
+        <w:rPr>
+          <w:rFonts w:ascii="Segoe UI" w:hAnsi="Segoe UI" w:cs="Segoe UI"/>
+          <w:sz w:val="24"/>
+          <w:szCs w:val="24"/>
+        </w:rPr>
+        <w:t>.</w:t>
       </w:r>
     </w:p>
     <w:p>
@@ -2102,7 +2335,25 @@
           <w:sz w:val="24"/>
           <w:szCs w:val="24"/>
         </w:rPr>
-        <w:t>The resultant dataframe is,</w:t>
+        <w:t xml:space="preserve">The resultant </w:t>
+      </w:r>
+      <w:proofErr w:type="spellStart"/>
+      <w:r>
+        <w:rPr>
+          <w:rFonts w:ascii="Segoe UI" w:hAnsi="Segoe UI" w:cs="Segoe UI"/>
+          <w:sz w:val="24"/>
+          <w:szCs w:val="24"/>
+        </w:rPr>
+        <w:t>dataframe</w:t>
+      </w:r>
+      <w:proofErr w:type="spellEnd"/>
+      <w:r>
+        <w:rPr>
+          <w:rFonts w:ascii="Segoe UI" w:hAnsi="Segoe UI" w:cs="Segoe UI"/>
+          <w:sz w:val="24"/>
+          <w:szCs w:val="24"/>
+        </w:rPr>
+        <w:t xml:space="preserve"> is,</w:t>
       </w:r>
     </w:p>
     <w:p>
@@ -2189,8 +2440,9 @@
           <w:sz w:val="24"/>
           <w:szCs w:val="24"/>
         </w:rPr>
-        <w:t>Use geopy library to get the latitude and longitude values of New York City</w:t>
-      </w:r>
+        <w:t xml:space="preserve">Use </w:t>
+      </w:r>
+      <w:proofErr w:type="spellStart"/>
       <w:r>
         <w:rPr>
           <w:rFonts w:ascii="Segoe UI" w:hAnsi="Segoe UI" w:cs="Segoe UI"/>
@@ -2199,6 +2451,27 @@
           <w:sz w:val="24"/>
           <w:szCs w:val="24"/>
         </w:rPr>
+        <w:t>geopy</w:t>
+      </w:r>
+      <w:proofErr w:type="spellEnd"/>
+      <w:r>
+        <w:rPr>
+          <w:rFonts w:ascii="Segoe UI" w:hAnsi="Segoe UI" w:cs="Segoe UI"/>
+          <w:b/>
+          <w:bCs/>
+          <w:sz w:val="24"/>
+          <w:szCs w:val="24"/>
+        </w:rPr>
+        <w:t xml:space="preserve"> library to get the latitude and longitude values of New York City</w:t>
+      </w:r>
+      <w:r>
+        <w:rPr>
+          <w:rFonts w:ascii="Segoe UI" w:hAnsi="Segoe UI" w:cs="Segoe UI"/>
+          <w:b/>
+          <w:bCs/>
+          <w:sz w:val="24"/>
+          <w:szCs w:val="24"/>
+        </w:rPr>
         <w:t>:</w:t>
       </w:r>
     </w:p>
@@ -2224,8 +2497,31 @@
           <w:szCs w:val="24"/>
           <w:shd w:val="clear" w:color="auto" w:fill="FFFFFF"/>
         </w:rPr>
-        <w:t>In order to define an instance of the geocoder, have to define user_agent. I will name this agent </w:t>
-      </w:r>
+        <w:t xml:space="preserve">In order to define an instance of the geocoder, have to define </w:t>
+      </w:r>
+      <w:proofErr w:type="spellStart"/>
+      <w:r>
+        <w:rPr>
+          <w:rFonts w:ascii="Segoe UI" w:hAnsi="Segoe UI" w:cs="Segoe UI"/>
+          <w:color w:val="000000"/>
+          <w:sz w:val="24"/>
+          <w:szCs w:val="24"/>
+          <w:shd w:val="clear" w:color="auto" w:fill="FFFFFF"/>
+        </w:rPr>
+        <w:t>user_agent</w:t>
+      </w:r>
+      <w:proofErr w:type="spellEnd"/>
+      <w:r>
+        <w:rPr>
+          <w:rFonts w:ascii="Segoe UI" w:hAnsi="Segoe UI" w:cs="Segoe UI"/>
+          <w:color w:val="000000"/>
+          <w:sz w:val="24"/>
+          <w:szCs w:val="24"/>
+          <w:shd w:val="clear" w:color="auto" w:fill="FFFFFF"/>
+        </w:rPr>
+        <w:t>. I will name this agent </w:t>
+      </w:r>
+      <w:proofErr w:type="spellStart"/>
       <w:r>
         <w:rPr>
           <w:rStyle w:val="Emphasis"/>
@@ -2237,6 +2533,7 @@
         </w:rPr>
         <w:t>ny_explorer</w:t>
       </w:r>
+      <w:proofErr w:type="spellEnd"/>
       <w:r>
         <w:rPr>
           <w:rFonts w:ascii="Segoe UI" w:hAnsi="Segoe UI" w:cs="Segoe UI"/>
@@ -2548,7 +2845,31 @@
           <w:sz w:val="24"/>
           <w:szCs w:val="24"/>
         </w:rPr>
-        <w:t>Retrieving FourSquare Places of interest</w:t>
+        <w:t xml:space="preserve">Retrieving </w:t>
+      </w:r>
+      <w:proofErr w:type="spellStart"/>
+      <w:r>
+        <w:rPr>
+          <w:rFonts w:ascii="Segoe UI" w:hAnsi="Segoe UI" w:cs="Segoe UI"/>
+          <w:b/>
+          <w:bCs/>
+          <w:color w:val="24292E"/>
+          <w:sz w:val="24"/>
+          <w:szCs w:val="24"/>
+        </w:rPr>
+        <w:t>FourSquare</w:t>
+      </w:r>
+      <w:proofErr w:type="spellEnd"/>
+      <w:r>
+        <w:rPr>
+          <w:rFonts w:ascii="Segoe UI" w:hAnsi="Segoe UI" w:cs="Segoe UI"/>
+          <w:b/>
+          <w:bCs/>
+          <w:color w:val="24292E"/>
+          <w:sz w:val="24"/>
+          <w:szCs w:val="24"/>
+        </w:rPr>
+        <w:t xml:space="preserve"> Places of interest</w:t>
       </w:r>
       <w:r>
         <w:rPr>
@@ -2812,15 +3133,7 @@
           <w:sz w:val="24"/>
           <w:szCs w:val="24"/>
         </w:rPr>
-        <w:t>Let’s</w:t>
-      </w:r>
-      <w:r>
-        <w:rPr>
-          <w:rFonts w:ascii="Segoe UI" w:hAnsi="Segoe UI" w:cs="Segoe UI"/>
-          <w:sz w:val="24"/>
-          <w:szCs w:val="24"/>
-        </w:rPr>
-        <w:t xml:space="preserve"> explore top 100 venue within a radius of 500 meters</w:t>
+        <w:t>Let’s explore top 100 venue within a radius of 500 meters</w:t>
       </w:r>
       <w:r>
         <w:rPr>
@@ -3018,8 +3331,18 @@
           <w:sz w:val="24"/>
           <w:szCs w:val="24"/>
         </w:rPr>
-        <w:t xml:space="preserve"> without restaurant and create dataframe</w:t>
-      </w:r>
+        <w:t xml:space="preserve"> without restaurant and create </w:t>
+      </w:r>
+      <w:proofErr w:type="spellStart"/>
+      <w:r>
+        <w:rPr>
+          <w:rFonts w:ascii="Segoe UI" w:hAnsi="Segoe UI" w:cs="Segoe UI"/>
+          <w:sz w:val="24"/>
+          <w:szCs w:val="24"/>
+        </w:rPr>
+        <w:t>dataframe</w:t>
+      </w:r>
+      <w:proofErr w:type="spellEnd"/>
       <w:r>
         <w:rPr>
           <w:rFonts w:ascii="Segoe UI" w:hAnsi="Segoe UI" w:cs="Segoe UI"/>
@@ -3194,18 +3517,52 @@
           <w:szCs w:val="24"/>
         </w:rPr>
         <w:lastRenderedPageBreak/>
-        <w:t>Here showing resulted neighborhood where restaurent preferable.</w:t>
-      </w:r>
-      <w:r>
-        <w:rPr>
-          <w:rFonts w:ascii="Segoe UI" w:hAnsi="Segoe UI" w:cs="Segoe UI"/>
-          <w:sz w:val="24"/>
-          <w:szCs w:val="24"/>
-        </w:rPr>
-        <w:t xml:space="preserve"> I select preferable place which are most surrounding with venue and define this whose listed value bigger then 75.</w:t>
-      </w:r>
-      <w:bookmarkStart w:id="0" w:name="_GoBack"/>
-      <w:bookmarkEnd w:id="0"/>
+        <w:t xml:space="preserve">Here showing resulted neighborhood where </w:t>
+      </w:r>
+      <w:proofErr w:type="spellStart"/>
+      <w:r>
+        <w:rPr>
+          <w:rFonts w:ascii="Segoe UI" w:hAnsi="Segoe UI" w:cs="Segoe UI"/>
+          <w:sz w:val="24"/>
+          <w:szCs w:val="24"/>
+        </w:rPr>
+        <w:t>restaurent</w:t>
+      </w:r>
+      <w:proofErr w:type="spellEnd"/>
+      <w:r>
+        <w:rPr>
+          <w:rFonts w:ascii="Segoe UI" w:hAnsi="Segoe UI" w:cs="Segoe UI"/>
+          <w:sz w:val="24"/>
+          <w:szCs w:val="24"/>
+        </w:rPr>
+        <w:t xml:space="preserve"> preferable.</w:t>
+      </w:r>
+      <w:r>
+        <w:rPr>
+          <w:rFonts w:ascii="Segoe UI" w:hAnsi="Segoe UI" w:cs="Segoe UI"/>
+          <w:sz w:val="24"/>
+          <w:szCs w:val="24"/>
+        </w:rPr>
+        <w:t xml:space="preserve"> I select preferable place which are most surrounding with venue and define this whose listed value bigger </w:t>
+      </w:r>
+      <w:proofErr w:type="gramStart"/>
+      <w:r>
+        <w:rPr>
+          <w:rFonts w:ascii="Segoe UI" w:hAnsi="Segoe UI" w:cs="Segoe UI"/>
+          <w:sz w:val="24"/>
+          <w:szCs w:val="24"/>
+        </w:rPr>
+        <w:t>then</w:t>
+      </w:r>
+      <w:proofErr w:type="gramEnd"/>
+      <w:r>
+        <w:rPr>
+          <w:rFonts w:ascii="Segoe UI" w:hAnsi="Segoe UI" w:cs="Segoe UI"/>
+          <w:sz w:val="24"/>
+          <w:szCs w:val="24"/>
+        </w:rPr>
+        <w:t xml:space="preserve"> 75.</w:t>
+      </w:r>
     </w:p>
     <w:p>
       <w:pPr>
@@ -3339,14 +3696,188 @@
         <w:spacing w:after="0" w:line="240" w:lineRule="auto"/>
         <w:rPr>
           <w:rFonts w:ascii="Segoe UI" w:hAnsi="Segoe UI" w:cs="Segoe UI"/>
-          <w:sz w:val="24"/>
-          <w:szCs w:val="24"/>
-        </w:rPr>
-      </w:pPr>
+          <w:b/>
+          <w:bCs/>
+          <w:sz w:val="24"/>
+          <w:szCs w:val="24"/>
+        </w:rPr>
+      </w:pPr>
+      <w:r>
+        <w:rPr>
+          <w:rFonts w:ascii="Segoe UI" w:hAnsi="Segoe UI" w:cs="Segoe UI"/>
+          <w:b/>
+          <w:bCs/>
+          <w:sz w:val="24"/>
+          <w:szCs w:val="24"/>
+        </w:rPr>
+        <w:t>Let’s show the result with the visualization</w:t>
+      </w:r>
+      <w:r>
+        <w:rPr>
+          <w:rFonts w:ascii="Segoe UI" w:hAnsi="Segoe UI" w:cs="Segoe UI"/>
+          <w:b/>
+          <w:bCs/>
+          <w:sz w:val="24"/>
+          <w:szCs w:val="24"/>
+        </w:rPr>
+        <w:t>:</w:t>
+      </w:r>
+      <w:r>
+        <w:rPr>
+          <w:rFonts w:ascii="Segoe UI" w:hAnsi="Segoe UI" w:cs="Segoe UI"/>
+          <w:b/>
+          <w:bCs/>
+          <w:sz w:val="24"/>
+          <w:szCs w:val="24"/>
+        </w:rPr>
+        <w:t xml:space="preserve"> </w:t>
+      </w:r>
+    </w:p>
+    <w:p>
+      <w:pPr>
+        <w:autoSpaceDE w:val="0"/>
+        <w:autoSpaceDN w:val="0"/>
+        <w:adjustRightInd w:val="0"/>
+        <w:spacing w:after="0" w:line="240" w:lineRule="auto"/>
+        <w:rPr>
+          <w:rFonts w:ascii="Segoe UI" w:hAnsi="Segoe UI" w:cs="Segoe UI"/>
+          <w:b/>
+          <w:bCs/>
+          <w:sz w:val="24"/>
+          <w:szCs w:val="24"/>
+        </w:rPr>
+      </w:pPr>
+    </w:p>
+    <w:p>
+      <w:pPr>
+        <w:autoSpaceDE w:val="0"/>
+        <w:autoSpaceDN w:val="0"/>
+        <w:adjustRightInd w:val="0"/>
+        <w:spacing w:after="0" w:line="240" w:lineRule="auto"/>
+        <w:rPr>
+          <w:rFonts w:ascii="Segoe UI" w:hAnsi="Segoe UI" w:cs="Segoe UI"/>
+          <w:sz w:val="24"/>
+          <w:szCs w:val="24"/>
+        </w:rPr>
+      </w:pPr>
+      <w:r>
+        <w:rPr>
+          <w:rFonts w:ascii="Segoe UI" w:hAnsi="Segoe UI" w:cs="Segoe UI"/>
+          <w:noProof/>
+          <w:sz w:val="24"/>
+          <w:szCs w:val="24"/>
+        </w:rPr>
+        <w:lastRenderedPageBreak/>
+        <w:drawing>
+          <wp:inline distT="0" distB="0" distL="0" distR="0" wp14:anchorId="008E6532" wp14:editId="4B69CABA">
+            <wp:extent cx="6487795" cy="3824578"/>
+            <wp:effectExtent l="0" t="0" r="8255" b="5080"/>
+            <wp:docPr id="15" name="Picture 15"/>
+            <wp:cNvGraphicFramePr>
+              <a:graphicFrameLocks xmlns:a="http://schemas.openxmlformats.org/drawingml/2006/main" noChangeAspect="1"/>
+            </wp:cNvGraphicFramePr>
+            <a:graphic xmlns:a="http://schemas.openxmlformats.org/drawingml/2006/main">
+              <a:graphicData uri="http://schemas.openxmlformats.org/drawingml/2006/picture">
+                <pic:pic xmlns:pic="http://schemas.openxmlformats.org/drawingml/2006/picture">
+                  <pic:nvPicPr>
+                    <pic:cNvPr id="15" name="f17.PNG"/>
+                    <pic:cNvPicPr/>
+                  </pic:nvPicPr>
+                  <pic:blipFill>
+                    <a:blip r:embed="rId27">
+                      <a:extLst>
+                        <a:ext uri="{28A0092B-C50C-407E-A947-70E740481C1C}">
+                          <a14:useLocalDpi xmlns:a14="http://schemas.microsoft.com/office/drawing/2010/main" val="0"/>
+                        </a:ext>
+                      </a:extLst>
+                    </a:blip>
+                    <a:stretch>
+                      <a:fillRect/>
+                    </a:stretch>
+                  </pic:blipFill>
+                  <pic:spPr>
+                    <a:xfrm>
+                      <a:off x="0" y="0"/>
+                      <a:ext cx="6496728" cy="3829844"/>
+                    </a:xfrm>
+                    <a:prstGeom prst="rect">
+                      <a:avLst/>
+                    </a:prstGeom>
+                  </pic:spPr>
+                </pic:pic>
+              </a:graphicData>
+            </a:graphic>
+          </wp:inline>
+        </w:drawing>
+      </w:r>
+    </w:p>
+    <w:p>
+      <w:pPr>
+        <w:autoSpaceDE w:val="0"/>
+        <w:autoSpaceDN w:val="0"/>
+        <w:adjustRightInd w:val="0"/>
+        <w:spacing w:after="0" w:line="240" w:lineRule="auto"/>
+        <w:rPr>
+          <w:rFonts w:ascii="Segoe UI" w:hAnsi="Segoe UI" w:cs="Segoe UI"/>
+          <w:sz w:val="24"/>
+          <w:szCs w:val="24"/>
+        </w:rPr>
+      </w:pPr>
+      <w:r>
+        <w:rPr>
+          <w:rFonts w:ascii="Segoe UI" w:hAnsi="Segoe UI" w:cs="Segoe UI"/>
+          <w:noProof/>
+          <w:sz w:val="24"/>
+          <w:szCs w:val="24"/>
+        </w:rPr>
+        <w:drawing>
+          <wp:inline distT="0" distB="0" distL="0" distR="0" wp14:anchorId="547E270E" wp14:editId="2595E357">
+            <wp:extent cx="6440557" cy="3714750"/>
+            <wp:effectExtent l="0" t="0" r="0" b="0"/>
+            <wp:docPr id="17" name="Picture 17"/>
+            <wp:cNvGraphicFramePr>
+              <a:graphicFrameLocks xmlns:a="http://schemas.openxmlformats.org/drawingml/2006/main" noChangeAspect="1"/>
+            </wp:cNvGraphicFramePr>
+            <a:graphic xmlns:a="http://schemas.openxmlformats.org/drawingml/2006/main">
+              <a:graphicData uri="http://schemas.openxmlformats.org/drawingml/2006/picture">
+                <pic:pic xmlns:pic="http://schemas.openxmlformats.org/drawingml/2006/picture">
+                  <pic:nvPicPr>
+                    <pic:cNvPr id="17" name="f18.PNG"/>
+                    <pic:cNvPicPr/>
+                  </pic:nvPicPr>
+                  <pic:blipFill>
+                    <a:blip r:embed="rId28">
+                      <a:extLst>
+                        <a:ext uri="{28A0092B-C50C-407E-A947-70E740481C1C}">
+                          <a14:useLocalDpi xmlns:a14="http://schemas.microsoft.com/office/drawing/2010/main" val="0"/>
+                        </a:ext>
+                      </a:extLst>
+                    </a:blip>
+                    <a:stretch>
+                      <a:fillRect/>
+                    </a:stretch>
+                  </pic:blipFill>
+                  <pic:spPr>
+                    <a:xfrm>
+                      <a:off x="0" y="0"/>
+                      <a:ext cx="6443999" cy="3716735"/>
+                    </a:xfrm>
+                    <a:prstGeom prst="rect">
+                      <a:avLst/>
+                    </a:prstGeom>
+                  </pic:spPr>
+                </pic:pic>
+              </a:graphicData>
+            </a:graphic>
+          </wp:inline>
+        </w:drawing>
+      </w:r>
+      <w:bookmarkStart w:id="0" w:name="_GoBack"/>
+      <w:bookmarkEnd w:id="0"/>
     </w:p>
     <w:sectPr>
-      <w:headerReference w:type="default" r:id="rId27"/>
-      <w:footerReference w:type="default" r:id="rId28"/>
+      <w:headerReference w:type="default" r:id="rId29"/>
+      <w:footerReference w:type="default" r:id="rId30"/>
       <w:pgSz w:w="12240" w:h="15840"/>
       <w:pgMar w:top="1440" w:right="1440" w:bottom="1440" w:left="1440" w:header="720" w:footer="720" w:gutter="0"/>
       <w:cols w:space="720"/>
@@ -4854,6 +5385,7 @@
   <w:style w:type="character" w:default="1" w:styleId="DefaultParagraphFont">
     <w:name w:val="Default Paragraph Font"/>
     <w:uiPriority w:val="1"/>
+    <w:semiHidden/>
     <w:unhideWhenUsed/>
   </w:style>
   <w:style w:type="table" w:default="1" w:styleId="TableNormal">
@@ -5307,7 +5839,7 @@
 </file>
 
 <file path=customXml/itemProps1.xml><?xml version="1.0" encoding="utf-8"?>
-<ds:datastoreItem xmlns:ds="http://schemas.openxmlformats.org/officeDocument/2006/customXml" ds:itemID="{91EB21F8-DF27-4819-BB10-04AC7C5DA887}">
+<ds:datastoreItem xmlns:ds="http://schemas.openxmlformats.org/officeDocument/2006/customXml" ds:itemID="{41FADF64-72D8-4AD1-8686-A87DED69C1C4}">
   <ds:schemaRefs>
     <ds:schemaRef ds:uri="http://schemas.openxmlformats.org/officeDocument/2006/bibliography"/>
   </ds:schemaRefs>

</xml_diff>

<commit_message>
[ADD] Presentation and PDF report added
</commit_message>
<xml_diff>
--- a/final/Coursera_Capstone_Report.docx
+++ b/final/Coursera_Capstone_Report.docx
@@ -3519,16 +3519,14 @@
         <w:lastRenderedPageBreak/>
         <w:t xml:space="preserve">Here showing resulted neighborhood where </w:t>
       </w:r>
-      <w:proofErr w:type="spellStart"/>
-      <w:r>
-        <w:rPr>
-          <w:rFonts w:ascii="Segoe UI" w:hAnsi="Segoe UI" w:cs="Segoe UI"/>
-          <w:sz w:val="24"/>
-          <w:szCs w:val="24"/>
-        </w:rPr>
-        <w:t>restaurent</w:t>
-      </w:r>
-      <w:proofErr w:type="spellEnd"/>
+      <w:r>
+        <w:rPr>
+          <w:rFonts w:ascii="Segoe UI" w:hAnsi="Segoe UI" w:cs="Segoe UI"/>
+          <w:sz w:val="24"/>
+          <w:szCs w:val="24"/>
+        </w:rPr>
+        <w:t>restaurant</w:t>
+      </w:r>
       <w:r>
         <w:rPr>
           <w:rFonts w:ascii="Segoe UI" w:hAnsi="Segoe UI" w:cs="Segoe UI"/>
@@ -3710,8 +3708,9 @@
           <w:sz w:val="24"/>
           <w:szCs w:val="24"/>
         </w:rPr>
-        <w:t>Let’s show the result with the visualization</w:t>
-      </w:r>
+        <w:t xml:space="preserve">Let’s </w:t>
+      </w:r>
+      <w:bookmarkStart w:id="0" w:name="_GoBack"/>
       <w:r>
         <w:rPr>
           <w:rFonts w:ascii="Segoe UI" w:hAnsi="Segoe UI" w:cs="Segoe UI"/>
@@ -3720,7 +3719,7 @@
           <w:sz w:val="24"/>
           <w:szCs w:val="24"/>
         </w:rPr>
-        <w:t>:</w:t>
+        <w:t>show the result with the visualization</w:t>
       </w:r>
       <w:r>
         <w:rPr>
@@ -3730,15 +3729,9 @@
           <w:sz w:val="24"/>
           <w:szCs w:val="24"/>
         </w:rPr>
-        <w:t xml:space="preserve"> </w:t>
-      </w:r>
-    </w:p>
-    <w:p>
-      <w:pPr>
-        <w:autoSpaceDE w:val="0"/>
-        <w:autoSpaceDN w:val="0"/>
-        <w:adjustRightInd w:val="0"/>
-        <w:spacing w:after="0" w:line="240" w:lineRule="auto"/>
+        <w:t>:</w:t>
+      </w:r>
+      <w:r>
         <w:rPr>
           <w:rFonts w:ascii="Segoe UI" w:hAnsi="Segoe UI" w:cs="Segoe UI"/>
           <w:b/>
@@ -3746,7 +3739,30 @@
           <w:sz w:val="24"/>
           <w:szCs w:val="24"/>
         </w:rPr>
-      </w:pPr>
+        <w:t xml:space="preserve"> </w:t>
+      </w:r>
+      <w:bookmarkEnd w:id="0"/>
+    </w:p>
+    <w:p>
+      <w:pPr>
+        <w:autoSpaceDE w:val="0"/>
+        <w:autoSpaceDN w:val="0"/>
+        <w:adjustRightInd w:val="0"/>
+        <w:spacing w:after="0" w:line="240" w:lineRule="auto"/>
+        <w:rPr>
+          <w:rFonts w:ascii="Segoe UI" w:hAnsi="Segoe UI" w:cs="Segoe UI"/>
+          <w:sz w:val="24"/>
+          <w:szCs w:val="24"/>
+        </w:rPr>
+      </w:pPr>
+      <w:r>
+        <w:rPr>
+          <w:rFonts w:ascii="Segoe UI" w:hAnsi="Segoe UI" w:cs="Segoe UI"/>
+          <w:sz w:val="24"/>
+          <w:szCs w:val="24"/>
+        </w:rPr>
+        <w:t>Here I am showing 2 type graphical view for the result. One is pie and another one is bar chart. Its help us to get decision that which places is suitable for the restaurant business.</w:t>
+      </w:r>
     </w:p>
     <w:p>
       <w:pPr>
@@ -3872,8 +3888,897 @@
           </wp:inline>
         </w:drawing>
       </w:r>
-      <w:bookmarkStart w:id="0" w:name="_GoBack"/>
-      <w:bookmarkEnd w:id="0"/>
+    </w:p>
+    <w:p>
+      <w:pPr>
+        <w:autoSpaceDE w:val="0"/>
+        <w:autoSpaceDN w:val="0"/>
+        <w:adjustRightInd w:val="0"/>
+        <w:spacing w:after="0" w:line="240" w:lineRule="auto"/>
+        <w:rPr>
+          <w:rFonts w:ascii="Segoe UI" w:hAnsi="Segoe UI" w:cs="Segoe UI"/>
+          <w:sz w:val="24"/>
+          <w:szCs w:val="24"/>
+        </w:rPr>
+      </w:pPr>
+    </w:p>
+    <w:p>
+      <w:pPr>
+        <w:autoSpaceDE w:val="0"/>
+        <w:autoSpaceDN w:val="0"/>
+        <w:adjustRightInd w:val="0"/>
+        <w:spacing w:after="0" w:line="240" w:lineRule="auto"/>
+        <w:rPr>
+          <w:rFonts w:ascii="Segoe UI" w:hAnsi="Segoe UI" w:cs="Segoe UI"/>
+          <w:sz w:val="24"/>
+          <w:szCs w:val="24"/>
+        </w:rPr>
+      </w:pPr>
+    </w:p>
+    <w:p>
+      <w:pPr>
+        <w:autoSpaceDE w:val="0"/>
+        <w:autoSpaceDN w:val="0"/>
+        <w:adjustRightInd w:val="0"/>
+        <w:spacing w:after="0" w:line="240" w:lineRule="auto"/>
+        <w:rPr>
+          <w:rFonts w:ascii="Segoe UI" w:hAnsi="Segoe UI" w:cs="Segoe UI"/>
+          <w:sz w:val="24"/>
+          <w:szCs w:val="24"/>
+        </w:rPr>
+      </w:pPr>
+    </w:p>
+    <w:p>
+      <w:pPr>
+        <w:autoSpaceDE w:val="0"/>
+        <w:autoSpaceDN w:val="0"/>
+        <w:adjustRightInd w:val="0"/>
+        <w:spacing w:after="0" w:line="240" w:lineRule="auto"/>
+        <w:rPr>
+          <w:rFonts w:ascii="Segoe UI" w:hAnsi="Segoe UI" w:cs="Segoe UI"/>
+          <w:b/>
+          <w:bCs/>
+          <w:color w:val="24292E"/>
+          <w:sz w:val="40"/>
+          <w:szCs w:val="40"/>
+          <w:u w:val="single"/>
+        </w:rPr>
+      </w:pPr>
+      <w:r>
+        <w:rPr>
+          <w:rFonts w:ascii="Segoe UI" w:hAnsi="Segoe UI" w:cs="Segoe UI"/>
+          <w:b/>
+          <w:bCs/>
+          <w:color w:val="24292E"/>
+          <w:sz w:val="40"/>
+          <w:szCs w:val="40"/>
+          <w:u w:val="single"/>
+        </w:rPr>
+        <w:lastRenderedPageBreak/>
+        <w:t>Discussion and Conclusion</w:t>
+      </w:r>
+    </w:p>
+    <w:p>
+      <w:pPr>
+        <w:autoSpaceDE w:val="0"/>
+        <w:autoSpaceDN w:val="0"/>
+        <w:adjustRightInd w:val="0"/>
+        <w:spacing w:after="0" w:line="240" w:lineRule="auto"/>
+        <w:rPr>
+          <w:rFonts w:ascii="Segoe UI" w:hAnsi="Segoe UI" w:cs="Segoe UI"/>
+          <w:color w:val="24292E"/>
+          <w:sz w:val="24"/>
+          <w:szCs w:val="24"/>
+        </w:rPr>
+      </w:pPr>
+      <w:r>
+        <w:rPr>
+          <w:rFonts w:ascii="Segoe UI" w:hAnsi="Segoe UI" w:cs="Segoe UI"/>
+          <w:color w:val="24292E"/>
+          <w:sz w:val="24"/>
+          <w:szCs w:val="24"/>
+        </w:rPr>
+        <w:t xml:space="preserve">On this notebook, Analysis of best town venue recommendations based on </w:t>
+      </w:r>
+      <w:r>
+        <w:rPr>
+          <w:rFonts w:ascii="Segoe UI" w:hAnsi="Segoe UI" w:cs="Segoe UI"/>
+          <w:color w:val="24292E"/>
+          <w:sz w:val="24"/>
+          <w:szCs w:val="24"/>
+        </w:rPr>
+        <w:t>restaurant</w:t>
+      </w:r>
+      <w:r>
+        <w:rPr>
+          <w:rFonts w:ascii="Segoe UI" w:hAnsi="Segoe UI" w:cs="Segoe UI"/>
+          <w:color w:val="24292E"/>
+          <w:sz w:val="24"/>
+          <w:szCs w:val="24"/>
+        </w:rPr>
+        <w:t xml:space="preserve"> venue</w:t>
+      </w:r>
+      <w:r>
+        <w:rPr>
+          <w:rFonts w:ascii="Segoe UI" w:hAnsi="Segoe UI" w:cs="Segoe UI"/>
+          <w:color w:val="24292E"/>
+          <w:sz w:val="24"/>
+          <w:szCs w:val="24"/>
+        </w:rPr>
+        <w:t xml:space="preserve"> </w:t>
+      </w:r>
+      <w:r>
+        <w:rPr>
+          <w:rFonts w:ascii="Segoe UI" w:hAnsi="Segoe UI" w:cs="Segoe UI"/>
+          <w:color w:val="24292E"/>
+          <w:sz w:val="24"/>
+          <w:szCs w:val="24"/>
+        </w:rPr>
+        <w:t xml:space="preserve">category has been presented. Recommendations based on </w:t>
+      </w:r>
+      <w:r>
+        <w:rPr>
+          <w:rFonts w:ascii="Segoe UI" w:hAnsi="Segoe UI" w:cs="Segoe UI"/>
+          <w:color w:val="24292E"/>
+          <w:sz w:val="24"/>
+          <w:szCs w:val="24"/>
+        </w:rPr>
+        <w:t>people go there</w:t>
+      </w:r>
+      <w:r>
+        <w:rPr>
+          <w:rFonts w:ascii="Segoe UI" w:hAnsi="Segoe UI" w:cs="Segoe UI"/>
+          <w:color w:val="24292E"/>
+          <w:sz w:val="24"/>
+          <w:szCs w:val="24"/>
+        </w:rPr>
+        <w:t xml:space="preserve"> </w:t>
+      </w:r>
+      <w:r>
+        <w:rPr>
+          <w:rFonts w:ascii="Segoe UI" w:hAnsi="Segoe UI" w:cs="Segoe UI"/>
+          <w:color w:val="24292E"/>
+          <w:sz w:val="24"/>
+          <w:szCs w:val="24"/>
+        </w:rPr>
+        <w:t>mostly.</w:t>
+      </w:r>
+      <w:r>
+        <w:rPr>
+          <w:rFonts w:ascii="Segoe UI" w:hAnsi="Segoe UI" w:cs="Segoe UI"/>
+          <w:color w:val="24292E"/>
+          <w:sz w:val="24"/>
+          <w:szCs w:val="24"/>
+        </w:rPr>
+        <w:t xml:space="preserve"> As </w:t>
+      </w:r>
+      <w:r>
+        <w:rPr>
+          <w:rFonts w:ascii="Segoe UI" w:hAnsi="Segoe UI" w:cs="Segoe UI"/>
+          <w:color w:val="24292E"/>
+          <w:sz w:val="24"/>
+          <w:szCs w:val="24"/>
+        </w:rPr>
+        <w:t>New York city is a big city</w:t>
+      </w:r>
+      <w:r>
+        <w:rPr>
+          <w:rFonts w:ascii="Segoe UI" w:hAnsi="Segoe UI" w:cs="Segoe UI"/>
+          <w:color w:val="24292E"/>
+          <w:sz w:val="24"/>
+          <w:szCs w:val="24"/>
+        </w:rPr>
+        <w:t xml:space="preserve"> </w:t>
+      </w:r>
+      <w:r>
+        <w:rPr>
+          <w:rFonts w:ascii="Segoe UI" w:hAnsi="Segoe UI" w:cs="Segoe UI"/>
+          <w:color w:val="24292E"/>
+          <w:sz w:val="24"/>
+          <w:szCs w:val="24"/>
+        </w:rPr>
+        <w:t xml:space="preserve">with a whole host of interesting venues scattered around the </w:t>
+      </w:r>
+      <w:r>
+        <w:rPr>
+          <w:rFonts w:ascii="Segoe UI" w:hAnsi="Segoe UI" w:cs="Segoe UI"/>
+          <w:color w:val="24292E"/>
+          <w:sz w:val="24"/>
+          <w:szCs w:val="24"/>
+        </w:rPr>
+        <w:t>city</w:t>
+      </w:r>
+      <w:r>
+        <w:rPr>
+          <w:rFonts w:ascii="Segoe UI" w:hAnsi="Segoe UI" w:cs="Segoe UI"/>
+          <w:color w:val="24292E"/>
+          <w:sz w:val="24"/>
+          <w:szCs w:val="24"/>
+        </w:rPr>
+        <w:t>, the information</w:t>
+      </w:r>
+      <w:r>
+        <w:rPr>
+          <w:rFonts w:ascii="Segoe UI" w:hAnsi="Segoe UI" w:cs="Segoe UI"/>
+          <w:color w:val="24292E"/>
+          <w:sz w:val="24"/>
+          <w:szCs w:val="24"/>
+        </w:rPr>
+        <w:t xml:space="preserve"> </w:t>
+      </w:r>
+      <w:r>
+        <w:rPr>
+          <w:rFonts w:ascii="Segoe UI" w:hAnsi="Segoe UI" w:cs="Segoe UI"/>
+          <w:color w:val="24292E"/>
+          <w:sz w:val="24"/>
+          <w:szCs w:val="24"/>
+        </w:rPr>
+        <w:t xml:space="preserve">extracted in this notebook present on the </w:t>
+      </w:r>
+      <w:r>
+        <w:rPr>
+          <w:rFonts w:ascii="Segoe UI" w:hAnsi="Segoe UI" w:cs="Segoe UI"/>
+          <w:color w:val="24292E"/>
+          <w:sz w:val="24"/>
+          <w:szCs w:val="24"/>
+        </w:rPr>
+        <w:t>city</w:t>
+      </w:r>
+      <w:r>
+        <w:rPr>
+          <w:rFonts w:ascii="Segoe UI" w:hAnsi="Segoe UI" w:cs="Segoe UI"/>
+          <w:color w:val="24292E"/>
+          <w:sz w:val="24"/>
+          <w:szCs w:val="24"/>
+        </w:rPr>
+        <w:t xml:space="preserve"> areas, will be a good supplement to web</w:t>
+      </w:r>
+      <w:r>
+        <w:rPr>
+          <w:rFonts w:ascii="Segoe UI" w:hAnsi="Segoe UI" w:cs="Segoe UI"/>
+          <w:color w:val="24292E"/>
+          <w:sz w:val="24"/>
+          <w:szCs w:val="24"/>
+        </w:rPr>
+        <w:t xml:space="preserve"> </w:t>
+      </w:r>
+      <w:r>
+        <w:rPr>
+          <w:rFonts w:ascii="Segoe UI" w:hAnsi="Segoe UI" w:cs="Segoe UI"/>
+          <w:color w:val="24292E"/>
+          <w:sz w:val="24"/>
+          <w:szCs w:val="24"/>
+        </w:rPr>
+        <w:t>based recommendations for visitors to find out nearby venues of interest and be a</w:t>
+      </w:r>
+      <w:r>
+        <w:rPr>
+          <w:rFonts w:ascii="Segoe UI" w:hAnsi="Segoe UI" w:cs="Segoe UI"/>
+          <w:color w:val="24292E"/>
+          <w:sz w:val="24"/>
+          <w:szCs w:val="24"/>
+        </w:rPr>
+        <w:t xml:space="preserve"> </w:t>
+      </w:r>
+      <w:r>
+        <w:rPr>
+          <w:rFonts w:ascii="Segoe UI" w:hAnsi="Segoe UI" w:cs="Segoe UI"/>
+          <w:color w:val="24292E"/>
+          <w:sz w:val="24"/>
+          <w:szCs w:val="24"/>
+        </w:rPr>
+        <w:t>useful aid in deciding a place to stay or where to go during their visits.</w:t>
+      </w:r>
+      <w:r>
+        <w:rPr>
+          <w:rFonts w:ascii="Segoe UI" w:hAnsi="Segoe UI" w:cs="Segoe UI"/>
+          <w:color w:val="24292E"/>
+          <w:sz w:val="24"/>
+          <w:szCs w:val="24"/>
+        </w:rPr>
+        <w:t xml:space="preserve"> </w:t>
+      </w:r>
+      <w:r>
+        <w:rPr>
+          <w:rFonts w:ascii="Segoe UI" w:hAnsi="Segoe UI" w:cs="Segoe UI"/>
+          <w:color w:val="24292E"/>
+          <w:sz w:val="24"/>
+          <w:szCs w:val="24"/>
+        </w:rPr>
+        <w:t>Using Foursquare API, we have collected a good amount of venue recommendations in</w:t>
+      </w:r>
+      <w:r>
+        <w:rPr>
+          <w:rFonts w:ascii="Segoe UI" w:hAnsi="Segoe UI" w:cs="Segoe UI"/>
+          <w:color w:val="24292E"/>
+          <w:sz w:val="24"/>
+          <w:szCs w:val="24"/>
+        </w:rPr>
+        <w:t xml:space="preserve"> </w:t>
+      </w:r>
+      <w:r>
+        <w:rPr>
+          <w:rFonts w:ascii="Segoe UI" w:hAnsi="Segoe UI" w:cs="Segoe UI"/>
+          <w:color w:val="24292E"/>
+          <w:sz w:val="24"/>
+          <w:szCs w:val="24"/>
+        </w:rPr>
+        <w:t>New York City</w:t>
+      </w:r>
+      <w:r>
+        <w:rPr>
+          <w:rFonts w:ascii="Segoe UI" w:hAnsi="Segoe UI" w:cs="Segoe UI"/>
+          <w:color w:val="24292E"/>
+          <w:sz w:val="24"/>
+          <w:szCs w:val="24"/>
+        </w:rPr>
+        <w:t xml:space="preserve">. Sourcing from the venue recommendations from </w:t>
+      </w:r>
+      <w:proofErr w:type="spellStart"/>
+      <w:r>
+        <w:rPr>
+          <w:rFonts w:ascii="Segoe UI" w:hAnsi="Segoe UI" w:cs="Segoe UI"/>
+          <w:color w:val="24292E"/>
+          <w:sz w:val="24"/>
+          <w:szCs w:val="24"/>
+        </w:rPr>
+        <w:t>FourSquare</w:t>
+      </w:r>
+      <w:proofErr w:type="spellEnd"/>
+      <w:r>
+        <w:rPr>
+          <w:rFonts w:ascii="Segoe UI" w:hAnsi="Segoe UI" w:cs="Segoe UI"/>
+          <w:color w:val="24292E"/>
+          <w:sz w:val="24"/>
+          <w:szCs w:val="24"/>
+        </w:rPr>
+        <w:t xml:space="preserve"> has its</w:t>
+      </w:r>
+      <w:r>
+        <w:rPr>
+          <w:rFonts w:ascii="Segoe UI" w:hAnsi="Segoe UI" w:cs="Segoe UI"/>
+          <w:color w:val="24292E"/>
+          <w:sz w:val="24"/>
+          <w:szCs w:val="24"/>
+        </w:rPr>
+        <w:t xml:space="preserve"> </w:t>
+      </w:r>
+      <w:r>
+        <w:rPr>
+          <w:rFonts w:ascii="Segoe UI" w:hAnsi="Segoe UI" w:cs="Segoe UI"/>
+          <w:color w:val="24292E"/>
+          <w:sz w:val="24"/>
+          <w:szCs w:val="24"/>
+        </w:rPr>
+        <w:t>limitation; The list of venues is not exhaustive list of all the available venues is the area.</w:t>
+      </w:r>
+      <w:r>
+        <w:rPr>
+          <w:rFonts w:ascii="Segoe UI" w:hAnsi="Segoe UI" w:cs="Segoe UI"/>
+          <w:color w:val="24292E"/>
+          <w:sz w:val="24"/>
+          <w:szCs w:val="24"/>
+        </w:rPr>
+        <w:t xml:space="preserve"> </w:t>
+      </w:r>
+      <w:r>
+        <w:rPr>
+          <w:rFonts w:ascii="Segoe UI" w:hAnsi="Segoe UI" w:cs="Segoe UI"/>
+          <w:color w:val="24292E"/>
+          <w:sz w:val="24"/>
+          <w:szCs w:val="24"/>
+        </w:rPr>
+        <w:t xml:space="preserve">Furthermore, not all the venues found in the area has </w:t>
+      </w:r>
+      <w:r>
+        <w:rPr>
+          <w:rFonts w:ascii="Segoe UI" w:hAnsi="Segoe UI" w:cs="Segoe UI"/>
+          <w:color w:val="24292E"/>
+          <w:sz w:val="24"/>
+          <w:szCs w:val="24"/>
+        </w:rPr>
+        <w:t>crowded</w:t>
+      </w:r>
+      <w:r>
+        <w:rPr>
+          <w:rFonts w:ascii="Segoe UI" w:hAnsi="Segoe UI" w:cs="Segoe UI"/>
+          <w:color w:val="24292E"/>
+          <w:sz w:val="24"/>
+          <w:szCs w:val="24"/>
+        </w:rPr>
+        <w:t>. For this</w:t>
+      </w:r>
+      <w:r>
+        <w:rPr>
+          <w:rFonts w:ascii="Segoe UI" w:hAnsi="Segoe UI" w:cs="Segoe UI"/>
+          <w:color w:val="24292E"/>
+          <w:sz w:val="24"/>
+          <w:szCs w:val="24"/>
+        </w:rPr>
+        <w:t xml:space="preserve"> </w:t>
+      </w:r>
+      <w:r>
+        <w:rPr>
+          <w:rFonts w:ascii="Segoe UI" w:hAnsi="Segoe UI" w:cs="Segoe UI"/>
+          <w:color w:val="24292E"/>
+          <w:sz w:val="24"/>
+          <w:szCs w:val="24"/>
+        </w:rPr>
+        <w:t xml:space="preserve">reason, the number of analyzed venues </w:t>
+      </w:r>
+      <w:r>
+        <w:rPr>
+          <w:rFonts w:ascii="Segoe UI" w:hAnsi="Segoe UI" w:cs="Segoe UI"/>
+          <w:color w:val="24292E"/>
+          <w:sz w:val="24"/>
+          <w:szCs w:val="24"/>
+        </w:rPr>
+        <w:t>has bigger than</w:t>
+      </w:r>
+      <w:r>
+        <w:rPr>
+          <w:rFonts w:ascii="Segoe UI" w:hAnsi="Segoe UI" w:cs="Segoe UI"/>
+          <w:color w:val="24292E"/>
+          <w:sz w:val="24"/>
+          <w:szCs w:val="24"/>
+        </w:rPr>
+        <w:t xml:space="preserve"> </w:t>
+      </w:r>
+      <w:r>
+        <w:rPr>
+          <w:rFonts w:ascii="Segoe UI" w:hAnsi="Segoe UI" w:cs="Segoe UI"/>
+          <w:color w:val="24292E"/>
+          <w:sz w:val="24"/>
+          <w:szCs w:val="24"/>
+        </w:rPr>
+        <w:t>75 number categories</w:t>
+      </w:r>
+      <w:r>
+        <w:rPr>
+          <w:rFonts w:ascii="Segoe UI" w:hAnsi="Segoe UI" w:cs="Segoe UI"/>
+          <w:color w:val="24292E"/>
+          <w:sz w:val="24"/>
+          <w:szCs w:val="24"/>
+        </w:rPr>
+        <w:t xml:space="preserve"> </w:t>
+      </w:r>
+      <w:r>
+        <w:rPr>
+          <w:rFonts w:ascii="Segoe UI" w:hAnsi="Segoe UI" w:cs="Segoe UI"/>
+          <w:color w:val="24292E"/>
+          <w:sz w:val="24"/>
+          <w:szCs w:val="24"/>
+        </w:rPr>
+        <w:t>are</w:t>
+      </w:r>
+      <w:r>
+        <w:rPr>
+          <w:rFonts w:ascii="Segoe UI" w:hAnsi="Segoe UI" w:cs="Segoe UI"/>
+          <w:color w:val="24292E"/>
+          <w:sz w:val="24"/>
+          <w:szCs w:val="24"/>
+        </w:rPr>
+        <w:t xml:space="preserve"> available venues</w:t>
+      </w:r>
+      <w:r>
+        <w:rPr>
+          <w:rFonts w:ascii="Segoe UI" w:hAnsi="Segoe UI" w:cs="Segoe UI"/>
+          <w:color w:val="24292E"/>
+          <w:sz w:val="24"/>
+          <w:szCs w:val="24"/>
+        </w:rPr>
+        <w:t xml:space="preserve"> </w:t>
+      </w:r>
+      <w:r>
+        <w:rPr>
+          <w:rFonts w:ascii="Segoe UI" w:hAnsi="Segoe UI" w:cs="Segoe UI"/>
+          <w:color w:val="24292E"/>
+          <w:sz w:val="24"/>
+          <w:szCs w:val="24"/>
+        </w:rPr>
+        <w:t>initially collected. The results therefore may significantly change, when more information</w:t>
+      </w:r>
+      <w:r>
+        <w:rPr>
+          <w:rFonts w:ascii="Segoe UI" w:hAnsi="Segoe UI" w:cs="Segoe UI"/>
+          <w:color w:val="24292E"/>
+          <w:sz w:val="24"/>
+          <w:szCs w:val="24"/>
+        </w:rPr>
+        <w:t xml:space="preserve"> </w:t>
+      </w:r>
+      <w:r>
+        <w:rPr>
+          <w:rFonts w:ascii="Segoe UI" w:hAnsi="Segoe UI" w:cs="Segoe UI"/>
+          <w:color w:val="24292E"/>
+          <w:sz w:val="24"/>
+          <w:szCs w:val="24"/>
+        </w:rPr>
+        <w:t>is</w:t>
+      </w:r>
+      <w:r>
+        <w:rPr>
+          <w:rFonts w:ascii="Segoe UI" w:hAnsi="Segoe UI" w:cs="Segoe UI"/>
+          <w:color w:val="24292E"/>
+          <w:sz w:val="24"/>
+          <w:szCs w:val="24"/>
+        </w:rPr>
+        <w:t xml:space="preserve"> collected on those with missing data.</w:t>
+      </w:r>
+      <w:r>
+        <w:rPr>
+          <w:rFonts w:ascii="Segoe UI" w:hAnsi="Segoe UI" w:cs="Segoe UI"/>
+          <w:color w:val="24292E"/>
+          <w:sz w:val="24"/>
+          <w:szCs w:val="24"/>
+        </w:rPr>
+        <w:t xml:space="preserve"> </w:t>
+      </w:r>
+      <w:r>
+        <w:rPr>
+          <w:rFonts w:ascii="Segoe UI" w:hAnsi="Segoe UI" w:cs="Segoe UI"/>
+          <w:color w:val="24292E"/>
+          <w:sz w:val="24"/>
+          <w:szCs w:val="24"/>
+        </w:rPr>
+        <w:t xml:space="preserve">The generated </w:t>
+      </w:r>
+      <w:r>
+        <w:rPr>
+          <w:rFonts w:ascii="Segoe UI" w:hAnsi="Segoe UI" w:cs="Segoe UI"/>
+          <w:color w:val="24292E"/>
+          <w:sz w:val="24"/>
+          <w:szCs w:val="24"/>
+        </w:rPr>
+        <w:t>neighborhood</w:t>
+      </w:r>
+      <w:r>
+        <w:rPr>
+          <w:rFonts w:ascii="Segoe UI" w:hAnsi="Segoe UI" w:cs="Segoe UI"/>
+          <w:color w:val="24292E"/>
+          <w:sz w:val="24"/>
+          <w:szCs w:val="24"/>
+        </w:rPr>
+        <w:t xml:space="preserve"> from our results very good and interesting</w:t>
+      </w:r>
+      <w:r>
+        <w:rPr>
+          <w:rFonts w:ascii="Segoe UI" w:hAnsi="Segoe UI" w:cs="Segoe UI"/>
+          <w:color w:val="24292E"/>
+          <w:sz w:val="24"/>
+          <w:szCs w:val="24"/>
+        </w:rPr>
+        <w:t xml:space="preserve"> </w:t>
+      </w:r>
+      <w:r>
+        <w:rPr>
+          <w:rFonts w:ascii="Segoe UI" w:hAnsi="Segoe UI" w:cs="Segoe UI"/>
+          <w:color w:val="24292E"/>
+          <w:sz w:val="24"/>
+          <w:szCs w:val="24"/>
+        </w:rPr>
+        <w:t>places located in areas. This kind of results may be</w:t>
+      </w:r>
+      <w:r>
+        <w:rPr>
+          <w:rFonts w:ascii="Segoe UI" w:hAnsi="Segoe UI" w:cs="Segoe UI"/>
+          <w:color w:val="24292E"/>
+          <w:sz w:val="24"/>
+          <w:szCs w:val="24"/>
+        </w:rPr>
+        <w:t xml:space="preserve"> </w:t>
+      </w:r>
+      <w:r>
+        <w:rPr>
+          <w:rFonts w:ascii="Segoe UI" w:hAnsi="Segoe UI" w:cs="Segoe UI"/>
+          <w:color w:val="24292E"/>
+          <w:sz w:val="24"/>
+          <w:szCs w:val="24"/>
+        </w:rPr>
+        <w:t xml:space="preserve">very interesting </w:t>
+      </w:r>
+      <w:r>
+        <w:rPr>
+          <w:rFonts w:ascii="Segoe UI" w:hAnsi="Segoe UI" w:cs="Segoe UI"/>
+          <w:color w:val="24292E"/>
+          <w:sz w:val="24"/>
+          <w:szCs w:val="24"/>
+        </w:rPr>
+        <w:t>restaurant business</w:t>
+      </w:r>
+      <w:r>
+        <w:rPr>
+          <w:rFonts w:ascii="Segoe UI" w:hAnsi="Segoe UI" w:cs="Segoe UI"/>
+          <w:color w:val="24292E"/>
+          <w:sz w:val="24"/>
+          <w:szCs w:val="24"/>
+        </w:rPr>
+        <w:t>. Our results also yielded</w:t>
+      </w:r>
+      <w:r>
+        <w:rPr>
+          <w:rFonts w:ascii="Segoe UI" w:hAnsi="Segoe UI" w:cs="Segoe UI"/>
+          <w:color w:val="24292E"/>
+          <w:sz w:val="24"/>
+          <w:szCs w:val="24"/>
+        </w:rPr>
+        <w:t xml:space="preserve"> </w:t>
+      </w:r>
+      <w:r>
+        <w:rPr>
+          <w:rFonts w:ascii="Segoe UI" w:hAnsi="Segoe UI" w:cs="Segoe UI"/>
+          <w:color w:val="24292E"/>
+          <w:sz w:val="24"/>
+          <w:szCs w:val="24"/>
+        </w:rPr>
+        <w:t xml:space="preserve">some interesting findings. For instance, </w:t>
+      </w:r>
+      <w:r>
+        <w:rPr>
+          <w:rFonts w:ascii="Segoe UI" w:hAnsi="Segoe UI" w:cs="Segoe UI"/>
+          <w:color w:val="24292E"/>
+          <w:sz w:val="24"/>
+          <w:szCs w:val="24"/>
+        </w:rPr>
+        <w:t>the</w:t>
+      </w:r>
+      <w:r>
+        <w:rPr>
+          <w:rFonts w:ascii="Segoe UI" w:hAnsi="Segoe UI" w:cs="Segoe UI"/>
+          <w:color w:val="24292E"/>
+          <w:sz w:val="24"/>
+          <w:szCs w:val="24"/>
+        </w:rPr>
+        <w:t xml:space="preserve"> initial assumption among websites</w:t>
+      </w:r>
+      <w:r>
+        <w:rPr>
+          <w:rFonts w:ascii="Segoe UI" w:hAnsi="Segoe UI" w:cs="Segoe UI"/>
+          <w:color w:val="24292E"/>
+          <w:sz w:val="24"/>
+          <w:szCs w:val="24"/>
+        </w:rPr>
+        <w:t xml:space="preserve"> </w:t>
+      </w:r>
+      <w:r>
+        <w:rPr>
+          <w:rFonts w:ascii="Segoe UI" w:hAnsi="Segoe UI" w:cs="Segoe UI"/>
+          <w:color w:val="24292E"/>
+          <w:sz w:val="24"/>
+          <w:szCs w:val="24"/>
+        </w:rPr>
+        <w:t>providing</w:t>
+      </w:r>
+      <w:r>
+        <w:rPr>
+          <w:rFonts w:ascii="Segoe UI" w:hAnsi="Segoe UI" w:cs="Segoe UI"/>
+          <w:color w:val="24292E"/>
+          <w:sz w:val="24"/>
+          <w:szCs w:val="24"/>
+        </w:rPr>
+        <w:t xml:space="preserve"> </w:t>
+      </w:r>
+      <w:r>
+        <w:rPr>
+          <w:rFonts w:ascii="Segoe UI" w:hAnsi="Segoe UI" w:cs="Segoe UI"/>
+          <w:color w:val="24292E"/>
+          <w:sz w:val="24"/>
+          <w:szCs w:val="24"/>
+        </w:rPr>
+        <w:t>recommendations is that the Central Area</w:t>
+      </w:r>
+      <w:r>
+        <w:rPr>
+          <w:rFonts w:ascii="Segoe UI" w:hAnsi="Segoe UI" w:cs="Segoe UI"/>
+          <w:color w:val="24292E"/>
+          <w:sz w:val="24"/>
+          <w:szCs w:val="24"/>
+        </w:rPr>
+        <w:t xml:space="preserve">. </w:t>
+      </w:r>
+      <w:r>
+        <w:rPr>
+          <w:rFonts w:ascii="Segoe UI" w:hAnsi="Segoe UI" w:cs="Segoe UI"/>
+          <w:color w:val="24292E"/>
+          <w:sz w:val="24"/>
+          <w:szCs w:val="24"/>
+        </w:rPr>
+        <w:t xml:space="preserve">I will be providing </w:t>
+      </w:r>
+      <w:r>
+        <w:rPr>
+          <w:rFonts w:ascii="Segoe UI" w:hAnsi="Segoe UI" w:cs="Segoe UI"/>
+          <w:color w:val="24292E"/>
+          <w:sz w:val="24"/>
+          <w:szCs w:val="24"/>
+        </w:rPr>
+        <w:t>another</w:t>
+      </w:r>
+      <w:r>
+        <w:rPr>
+          <w:rFonts w:ascii="Segoe UI" w:hAnsi="Segoe UI" w:cs="Segoe UI"/>
+          <w:color w:val="24292E"/>
+          <w:sz w:val="24"/>
+          <w:szCs w:val="24"/>
+        </w:rPr>
+        <w:t xml:space="preserve"> supplementary Inferential Statics in the future about on these</w:t>
+      </w:r>
+      <w:r>
+        <w:rPr>
+          <w:rFonts w:ascii="Segoe UI" w:hAnsi="Segoe UI" w:cs="Segoe UI"/>
+          <w:color w:val="24292E"/>
+          <w:sz w:val="24"/>
+          <w:szCs w:val="24"/>
+        </w:rPr>
+        <w:t xml:space="preserve"> </w:t>
+      </w:r>
+      <w:r>
+        <w:rPr>
+          <w:rFonts w:ascii="Segoe UI" w:hAnsi="Segoe UI" w:cs="Segoe UI"/>
+          <w:color w:val="24292E"/>
+          <w:sz w:val="24"/>
+          <w:szCs w:val="24"/>
+        </w:rPr>
+        <w:t>data collected and also update in a new notebook using other categories. For now, this</w:t>
+      </w:r>
+      <w:r>
+        <w:rPr>
+          <w:rFonts w:ascii="Segoe UI" w:hAnsi="Segoe UI" w:cs="Segoe UI"/>
+          <w:color w:val="24292E"/>
+          <w:sz w:val="24"/>
+          <w:szCs w:val="24"/>
+        </w:rPr>
+        <w:t xml:space="preserve"> </w:t>
+      </w:r>
+      <w:r>
+        <w:rPr>
+          <w:rFonts w:ascii="Segoe UI" w:hAnsi="Segoe UI" w:cs="Segoe UI"/>
+          <w:color w:val="24292E"/>
+          <w:sz w:val="24"/>
+          <w:szCs w:val="24"/>
+        </w:rPr>
+        <w:t>completes the requirements for this task.</w:t>
+      </w:r>
+    </w:p>
+    <w:p>
+      <w:pPr>
+        <w:autoSpaceDE w:val="0"/>
+        <w:autoSpaceDN w:val="0"/>
+        <w:adjustRightInd w:val="0"/>
+        <w:spacing w:after="0" w:line="240" w:lineRule="auto"/>
+        <w:rPr>
+          <w:rFonts w:ascii="Segoe UI" w:hAnsi="Segoe UI" w:cs="Segoe UI"/>
+          <w:color w:val="24292E"/>
+          <w:sz w:val="24"/>
+          <w:szCs w:val="24"/>
+        </w:rPr>
+      </w:pPr>
+      <w:r>
+        <w:rPr>
+          <w:rFonts w:ascii="Segoe UI" w:hAnsi="Segoe UI" w:cs="Segoe UI"/>
+          <w:color w:val="24292E"/>
+          <w:sz w:val="24"/>
+          <w:szCs w:val="24"/>
+        </w:rPr>
+        <w:t>Thank you.</w:t>
+      </w:r>
+    </w:p>
+    <w:p>
+      <w:pPr>
+        <w:autoSpaceDE w:val="0"/>
+        <w:autoSpaceDN w:val="0"/>
+        <w:adjustRightInd w:val="0"/>
+        <w:spacing w:after="0" w:line="240" w:lineRule="auto"/>
+        <w:rPr>
+          <w:rFonts w:ascii="Segoe UI" w:hAnsi="Segoe UI" w:cs="Segoe UI"/>
+          <w:color w:val="24292E"/>
+          <w:sz w:val="24"/>
+          <w:szCs w:val="24"/>
+        </w:rPr>
+      </w:pPr>
+      <w:r>
+        <w:rPr>
+          <w:rFonts w:ascii="Segoe UI" w:hAnsi="Segoe UI" w:cs="Segoe UI"/>
+          <w:color w:val="24292E"/>
+          <w:sz w:val="24"/>
+          <w:szCs w:val="24"/>
+        </w:rPr>
+        <w:t xml:space="preserve">Shah </w:t>
+      </w:r>
+      <w:proofErr w:type="spellStart"/>
+      <w:r>
+        <w:rPr>
+          <w:rFonts w:ascii="Segoe UI" w:hAnsi="Segoe UI" w:cs="Segoe UI"/>
+          <w:color w:val="24292E"/>
+          <w:sz w:val="24"/>
+          <w:szCs w:val="24"/>
+        </w:rPr>
+        <w:t>Alam</w:t>
+      </w:r>
+      <w:proofErr w:type="spellEnd"/>
+      <w:r>
+        <w:rPr>
+          <w:rFonts w:ascii="Segoe UI" w:hAnsi="Segoe UI" w:cs="Segoe UI"/>
+          <w:color w:val="24292E"/>
+          <w:sz w:val="24"/>
+          <w:szCs w:val="24"/>
+        </w:rPr>
+        <w:t xml:space="preserve"> Sumon</w:t>
+      </w:r>
+    </w:p>
+    <w:p>
+      <w:pPr>
+        <w:autoSpaceDE w:val="0"/>
+        <w:autoSpaceDN w:val="0"/>
+        <w:adjustRightInd w:val="0"/>
+        <w:spacing w:after="0" w:line="240" w:lineRule="auto"/>
+        <w:rPr>
+          <w:rFonts w:ascii="Segoe UI" w:hAnsi="Segoe UI" w:cs="Segoe UI"/>
+          <w:color w:val="0366D7"/>
+          <w:sz w:val="24"/>
+          <w:szCs w:val="24"/>
+        </w:rPr>
+      </w:pPr>
+      <w:r>
+        <w:rPr>
+          <w:rFonts w:ascii="Segoe UI" w:hAnsi="Segoe UI" w:cs="Segoe UI"/>
+          <w:color w:val="24292E"/>
+          <w:sz w:val="24"/>
+          <w:szCs w:val="24"/>
+        </w:rPr>
+        <w:t xml:space="preserve">email: </w:t>
+      </w:r>
+      <w:r>
+        <w:rPr>
+          <w:rFonts w:ascii="Segoe UI" w:hAnsi="Segoe UI" w:cs="Segoe UI"/>
+          <w:color w:val="0366D7"/>
+          <w:sz w:val="24"/>
+          <w:szCs w:val="24"/>
+        </w:rPr>
+        <w:t>sacsesumon</w:t>
+      </w:r>
+      <w:r>
+        <w:rPr>
+          <w:rFonts w:ascii="Segoe UI" w:hAnsi="Segoe UI" w:cs="Segoe UI"/>
+          <w:color w:val="0366D7"/>
+          <w:sz w:val="24"/>
+          <w:szCs w:val="24"/>
+        </w:rPr>
+        <w:t>@gmail.com</w:t>
+      </w:r>
+    </w:p>
+    <w:p>
+      <w:pPr>
+        <w:autoSpaceDE w:val="0"/>
+        <w:autoSpaceDN w:val="0"/>
+        <w:adjustRightInd w:val="0"/>
+        <w:spacing w:after="0" w:line="240" w:lineRule="auto"/>
+        <w:rPr>
+          <w:rFonts w:ascii="Segoe UI" w:hAnsi="Segoe UI" w:cs="Segoe UI"/>
+          <w:sz w:val="24"/>
+          <w:szCs w:val="24"/>
+        </w:rPr>
+      </w:pPr>
+      <w:r>
+        <w:rPr>
+          <w:rFonts w:ascii="Segoe UI" w:hAnsi="Segoe UI" w:cs="Segoe UI"/>
+          <w:color w:val="24292E"/>
+          <w:sz w:val="24"/>
+          <w:szCs w:val="24"/>
+        </w:rPr>
+        <w:t xml:space="preserve">Created For: COURSERA </w:t>
+      </w:r>
+      <w:r>
+        <w:rPr>
+          <w:rFonts w:ascii="Segoe UI" w:hAnsi="Segoe UI" w:cs="Segoe UI"/>
+          <w:b/>
+          <w:bCs/>
+          <w:color w:val="24292E"/>
+          <w:sz w:val="24"/>
+          <w:szCs w:val="24"/>
+        </w:rPr>
+        <w:t>IBM Applied Data Science Capstone Project</w:t>
+      </w:r>
     </w:p>
     <w:sectPr>
       <w:headerReference w:type="default" r:id="rId29"/>
@@ -5839,7 +6744,7 @@
 </file>
 
 <file path=customXml/itemProps1.xml><?xml version="1.0" encoding="utf-8"?>
-<ds:datastoreItem xmlns:ds="http://schemas.openxmlformats.org/officeDocument/2006/customXml" ds:itemID="{41FADF64-72D8-4AD1-8686-A87DED69C1C4}">
+<ds:datastoreItem xmlns:ds="http://schemas.openxmlformats.org/officeDocument/2006/customXml" ds:itemID="{509C67E4-795B-4B20-929D-225F09769F82}">
   <ds:schemaRefs>
     <ds:schemaRef ds:uri="http://schemas.openxmlformats.org/officeDocument/2006/bibliography"/>
   </ds:schemaRefs>

</xml_diff>